<commit_message>
CO - 005 ALGUNAS TÉCNICAS HECHAS
</commit_message>
<xml_diff>
--- a/TrabajoTeorico/memoria.docx
+++ b/TrabajoTeorico/memoria.docx
@@ -186,7 +186,7 @@
           <w:r>
             <w:fldChar w:fldCharType="separate"/>
           </w:r>
-          <w:hyperlink w:anchor="_Toc41292625" w:history="1">
+          <w:hyperlink w:anchor="_Toc41331541" w:history="1">
             <w:r>
               <w:rPr>
                 <w:rStyle w:val="Hipervnculo"/>
@@ -215,7 +215,7 @@
                 <w:noProof/>
                 <w:webHidden/>
               </w:rPr>
-              <w:instrText xml:space="preserve"> PAGEREF _Toc41292625 \h </w:instrText>
+              <w:instrText xml:space="preserve"> PAGEREF _Toc41331541 \h </w:instrText>
             </w:r>
             <w:r>
               <w:rPr>
@@ -236,6 +236,78 @@
                 <w:webHidden/>
               </w:rPr>
               <w:t>2</w:t>
+            </w:r>
+            <w:r>
+              <w:rPr>
+                <w:noProof/>
+                <w:webHidden/>
+              </w:rPr>
+              <w:fldChar w:fldCharType="end"/>
+            </w:r>
+          </w:hyperlink>
+        </w:p>
+        <w:p>
+          <w:pPr>
+            <w:pStyle w:val="TDC1"/>
+            <w:tabs>
+              <w:tab w:val="right" w:leader="dot" w:pos="8494"/>
+            </w:tabs>
+            <w:rPr>
+              <w:rFonts w:eastAsiaTheme="minorEastAsia"/>
+              <w:noProof/>
+              <w:lang w:eastAsia="es-ES"/>
+            </w:rPr>
+          </w:pPr>
+          <w:hyperlink w:anchor="_Toc41331542" w:history="1">
+            <w:r>
+              <w:rPr>
+                <w:rStyle w:val="Hipervnculo"/>
+                <w:b/>
+                <w:bCs/>
+                <w:noProof/>
+              </w:rPr>
+              <w:t>2. TÉCNICAS DE RC</w:t>
+            </w:r>
+            <w:r>
+              <w:rPr>
+                <w:noProof/>
+                <w:webHidden/>
+              </w:rPr>
+              <w:tab/>
+            </w:r>
+            <w:r>
+              <w:rPr>
+                <w:noProof/>
+                <w:webHidden/>
+              </w:rPr>
+              <w:fldChar w:fldCharType="begin"/>
+            </w:r>
+            <w:r>
+              <w:rPr>
+                <w:noProof/>
+                <w:webHidden/>
+              </w:rPr>
+              <w:instrText xml:space="preserve"> PAGEREF _Toc41331542 \h </w:instrText>
+            </w:r>
+            <w:r>
+              <w:rPr>
+                <w:noProof/>
+                <w:webHidden/>
+              </w:rPr>
+            </w:r>
+            <w:r>
+              <w:rPr>
+                <w:noProof/>
+                <w:webHidden/>
+              </w:rPr>
+              <w:fldChar w:fldCharType="separate"/>
+            </w:r>
+            <w:r>
+              <w:rPr>
+                <w:noProof/>
+                <w:webHidden/>
+              </w:rPr>
+              <w:t>3</w:t>
             </w:r>
             <w:r>
               <w:rPr>
@@ -258,7 +330,7 @@
               <w:lang w:eastAsia="es-ES"/>
             </w:rPr>
           </w:pPr>
-          <w:hyperlink w:anchor="_Toc41292626" w:history="1">
+          <w:hyperlink w:anchor="_Toc41331543" w:history="1">
             <w:r>
               <w:rPr>
                 <w:rStyle w:val="Hipervnculo"/>
@@ -266,7 +338,7 @@
                 <w:bCs/>
                 <w:noProof/>
               </w:rPr>
-              <w:t>2.1 PSEUDOCÓDIGO Y ANÁLISIS DE COSTE</w:t>
+              <w:t>2.1 REPRESENTACIÓN LÓGICA</w:t>
             </w:r>
             <w:r>
               <w:rPr>
@@ -287,7 +359,7 @@
                 <w:noProof/>
                 <w:webHidden/>
               </w:rPr>
-              <w:instrText xml:space="preserve"> PAGEREF _Toc41292626 \h </w:instrText>
+              <w:instrText xml:space="preserve"> PAGEREF _Toc41331543 \h </w:instrText>
             </w:r>
             <w:r>
               <w:rPr>
@@ -308,6 +380,150 @@
                 <w:webHidden/>
               </w:rPr>
               <w:t>3</w:t>
+            </w:r>
+            <w:r>
+              <w:rPr>
+                <w:noProof/>
+                <w:webHidden/>
+              </w:rPr>
+              <w:fldChar w:fldCharType="end"/>
+            </w:r>
+          </w:hyperlink>
+        </w:p>
+        <w:p>
+          <w:pPr>
+            <w:pStyle w:val="TDC2"/>
+            <w:tabs>
+              <w:tab w:val="right" w:leader="dot" w:pos="8494"/>
+            </w:tabs>
+            <w:rPr>
+              <w:rFonts w:eastAsiaTheme="minorEastAsia"/>
+              <w:noProof/>
+              <w:lang w:eastAsia="es-ES"/>
+            </w:rPr>
+          </w:pPr>
+          <w:hyperlink w:anchor="_Toc41331544" w:history="1">
+            <w:r>
+              <w:rPr>
+                <w:rStyle w:val="Hipervnculo"/>
+                <w:b/>
+                <w:bCs/>
+                <w:noProof/>
+              </w:rPr>
+              <w:t>2.2 REPRESENTACIÓN DE RED SEMÁNTICA</w:t>
+            </w:r>
+            <w:r>
+              <w:rPr>
+                <w:noProof/>
+                <w:webHidden/>
+              </w:rPr>
+              <w:tab/>
+            </w:r>
+            <w:r>
+              <w:rPr>
+                <w:noProof/>
+                <w:webHidden/>
+              </w:rPr>
+              <w:fldChar w:fldCharType="begin"/>
+            </w:r>
+            <w:r>
+              <w:rPr>
+                <w:noProof/>
+                <w:webHidden/>
+              </w:rPr>
+              <w:instrText xml:space="preserve"> PAGEREF _Toc41331544 \h </w:instrText>
+            </w:r>
+            <w:r>
+              <w:rPr>
+                <w:noProof/>
+                <w:webHidden/>
+              </w:rPr>
+            </w:r>
+            <w:r>
+              <w:rPr>
+                <w:noProof/>
+                <w:webHidden/>
+              </w:rPr>
+              <w:fldChar w:fldCharType="separate"/>
+            </w:r>
+            <w:r>
+              <w:rPr>
+                <w:noProof/>
+                <w:webHidden/>
+              </w:rPr>
+              <w:t>3</w:t>
+            </w:r>
+            <w:r>
+              <w:rPr>
+                <w:noProof/>
+                <w:webHidden/>
+              </w:rPr>
+              <w:fldChar w:fldCharType="end"/>
+            </w:r>
+          </w:hyperlink>
+        </w:p>
+        <w:p>
+          <w:pPr>
+            <w:pStyle w:val="TDC2"/>
+            <w:tabs>
+              <w:tab w:val="right" w:leader="dot" w:pos="8494"/>
+            </w:tabs>
+            <w:rPr>
+              <w:rFonts w:eastAsiaTheme="minorEastAsia"/>
+              <w:noProof/>
+              <w:lang w:eastAsia="es-ES"/>
+            </w:rPr>
+          </w:pPr>
+          <w:hyperlink w:anchor="_Toc41331545" w:history="1">
+            <w:r>
+              <w:rPr>
+                <w:rStyle w:val="Hipervnculo"/>
+                <w:b/>
+                <w:bCs/>
+                <w:noProof/>
+              </w:rPr>
+              <w:t>2.1 PSEUDOCÓDIGO Y ANÁLISIS DE COSTE</w:t>
+            </w:r>
+            <w:r>
+              <w:rPr>
+                <w:noProof/>
+                <w:webHidden/>
+              </w:rPr>
+              <w:tab/>
+            </w:r>
+            <w:r>
+              <w:rPr>
+                <w:noProof/>
+                <w:webHidden/>
+              </w:rPr>
+              <w:fldChar w:fldCharType="begin"/>
+            </w:r>
+            <w:r>
+              <w:rPr>
+                <w:noProof/>
+                <w:webHidden/>
+              </w:rPr>
+              <w:instrText xml:space="preserve"> PAGEREF _Toc41331545 \h </w:instrText>
+            </w:r>
+            <w:r>
+              <w:rPr>
+                <w:noProof/>
+                <w:webHidden/>
+              </w:rPr>
+            </w:r>
+            <w:r>
+              <w:rPr>
+                <w:noProof/>
+                <w:webHidden/>
+              </w:rPr>
+              <w:fldChar w:fldCharType="separate"/>
+            </w:r>
+            <w:r>
+              <w:rPr>
+                <w:noProof/>
+                <w:webHidden/>
+              </w:rPr>
+              <w:t>4</w:t>
             </w:r>
             <w:r>
               <w:rPr>
@@ -330,7 +546,7 @@
               <w:lang w:eastAsia="es-ES"/>
             </w:rPr>
           </w:pPr>
-          <w:hyperlink w:anchor="_Toc41292627" w:history="1">
+          <w:hyperlink w:anchor="_Toc41331546" w:history="1">
             <w:r>
               <w:rPr>
                 <w:rStyle w:val="Hipervnculo"/>
@@ -359,7 +575,7 @@
                 <w:noProof/>
                 <w:webHidden/>
               </w:rPr>
-              <w:instrText xml:space="preserve"> PAGEREF _Toc41292627 \h </w:instrText>
+              <w:instrText xml:space="preserve"> PAGEREF _Toc41331546 \h </w:instrText>
             </w:r>
             <w:r>
               <w:rPr>
@@ -379,7 +595,7 @@
                 <w:noProof/>
                 <w:webHidden/>
               </w:rPr>
-              <w:t>3</w:t>
+              <w:t>5</w:t>
             </w:r>
             <w:r>
               <w:rPr>
@@ -487,11 +703,6 @@
         <w:jc w:val="both"/>
       </w:pPr>
     </w:p>
-    <w:p>
-      <w:pPr>
-        <w:jc w:val="both"/>
-      </w:pPr>
-    </w:p>
     <w:tbl>
       <w:tblPr>
         <w:tblStyle w:val="Tablaconcuadrcula"/>
@@ -524,7 +735,7 @@
                 <w:bCs/>
               </w:rPr>
             </w:pPr>
-            <w:bookmarkStart w:id="0" w:name="_Toc41292625"/>
+            <w:bookmarkStart w:id="0" w:name="_Toc41331541"/>
             <w:r>
               <w:rPr>
                 <w:b/>
@@ -786,11 +997,6 @@
     <w:p>
       <w:pPr>
         <w:pStyle w:val="Prrafodelista"/>
-      </w:pPr>
-    </w:p>
-    <w:p>
-      <w:pPr>
-        <w:pStyle w:val="Prrafodelista"/>
         <w:numPr>
           <w:ilvl w:val="0"/>
           <w:numId w:val="32"/>
@@ -842,12 +1048,6 @@
     <w:p>
       <w:pPr>
         <w:pStyle w:val="Prrafodelista"/>
-        <w:ind w:left="1440"/>
-      </w:pPr>
-    </w:p>
-    <w:p>
-      <w:pPr>
-        <w:pStyle w:val="Prrafodelista"/>
         <w:numPr>
           <w:ilvl w:val="0"/>
           <w:numId w:val="32"/>
@@ -856,11 +1056,6 @@
       <w:r>
         <w:t>Es eficiente.</w:t>
       </w:r>
-    </w:p>
-    <w:p>
-      <w:pPr>
-        <w:pStyle w:val="Prrafodelista"/>
-      </w:pPr>
     </w:p>
     <w:p>
       <w:pPr>
@@ -880,11 +1075,211 @@
         <w:t>Para terminar de comprender qué es una RC, es necesario definir el término inferencia</w:t>
       </w:r>
       <w:r>
-        <w:t xml:space="preserve">, pues toda RC lo emplea. Una inferencia es el proceso que lleva de unas premisas a una conclusión, </w:t>
+        <w:t>, pues toda RC lo emplea. Una inferencia es el proceso que lleva de unas premisas a una conclusión, la cual puede ser válida o no. Una oración es válida si y solo sí es verdadera en todos los casos posibles.</w:t>
+      </w:r>
+    </w:p>
+    <w:p/>
+    <w:tbl>
+      <w:tblPr>
+        <w:tblStyle w:val="Tablaconcuadrcula"/>
+        <w:tblpPr w:leftFromText="141" w:rightFromText="141" w:vertAnchor="text" w:tblpY="12"/>
+        <w:tblW w:w="0" w:type="auto"/>
+        <w:tblBorders>
+          <w:top w:val="none" w:sz="0" w:space="0" w:color="auto"/>
+          <w:left w:val="none" w:sz="0" w:space="0" w:color="auto"/>
+          <w:bottom w:val="single" w:sz="24" w:space="0" w:color="88167A"/>
+          <w:right w:val="none" w:sz="0" w:space="0" w:color="auto"/>
+          <w:insideH w:val="none" w:sz="0" w:space="0" w:color="auto"/>
+          <w:insideV w:val="none" w:sz="0" w:space="0" w:color="auto"/>
+        </w:tblBorders>
+        <w:tblLook w:val="04A0" w:firstRow="1" w:lastRow="0" w:firstColumn="1" w:lastColumn="0" w:noHBand="0" w:noVBand="1"/>
+      </w:tblPr>
+      <w:tblGrid>
+        <w:gridCol w:w="8494"/>
+      </w:tblGrid>
+      <w:tr>
+        <w:tc>
+          <w:tcPr>
+            <w:tcW w:w="8494" w:type="dxa"/>
+          </w:tcPr>
+          <w:p>
+            <w:pPr>
+              <w:pStyle w:val="Ttulo1"/>
+              <w:outlineLvl w:val="0"/>
+              <w:rPr>
+                <w:b/>
+                <w:bCs/>
+                <w:sz w:val="44"/>
+                <w:szCs w:val="44"/>
+              </w:rPr>
+            </w:pPr>
+            <w:bookmarkStart w:id="1" w:name="_Toc41331542"/>
+            <w:r>
+              <w:rPr>
+                <w:b/>
+                <w:bCs/>
+                <w:color w:val="88167A"/>
+                <w:sz w:val="44"/>
+                <w:szCs w:val="44"/>
+              </w:rPr>
+              <w:lastRenderedPageBreak/>
+              <w:t xml:space="preserve">2. </w:t>
+            </w:r>
+            <w:r>
+              <w:rPr>
+                <w:b/>
+                <w:bCs/>
+                <w:color w:val="88167A"/>
+                <w:sz w:val="44"/>
+                <w:szCs w:val="44"/>
+              </w:rPr>
+              <w:t>TÉCNICAS DE RC</w:t>
+            </w:r>
+            <w:bookmarkEnd w:id="1"/>
+          </w:p>
+        </w:tc>
+      </w:tr>
+    </w:tbl>
+    <w:p/>
+    <w:p>
+      <w:pPr>
+        <w:jc w:val="both"/>
+      </w:pPr>
+      <w:r>
+        <w:t xml:space="preserve">Existen </w:t>
       </w:r>
       <w:r>
-        <w:lastRenderedPageBreak/>
-        <w:t>la cual puede ser válida o no. Una oración es válida si y solo sí es verdadera en todos los casos posibles.</w:t>
+        <w:t>cinco</w:t>
+      </w:r>
+      <w:r>
+        <w:t xml:space="preserve"> técnicas para la Representación del Conocimiento</w:t>
+      </w:r>
+      <w:r>
+        <w:t>:</w:t>
+      </w:r>
+    </w:p>
+    <w:p>
+      <w:pPr>
+        <w:pStyle w:val="Prrafodelista"/>
+        <w:numPr>
+          <w:ilvl w:val="0"/>
+          <w:numId w:val="33"/>
+        </w:numPr>
+        <w:jc w:val="both"/>
+      </w:pPr>
+      <w:r>
+        <w:t>Representación Lógica</w:t>
+      </w:r>
+    </w:p>
+    <w:p>
+      <w:pPr>
+        <w:pStyle w:val="Prrafodelista"/>
+        <w:numPr>
+          <w:ilvl w:val="0"/>
+          <w:numId w:val="33"/>
+        </w:numPr>
+        <w:jc w:val="both"/>
+      </w:pPr>
+      <w:r>
+        <w:t>Representación de Red Semántica</w:t>
+      </w:r>
+    </w:p>
+    <w:p>
+      <w:pPr>
+        <w:pStyle w:val="Prrafodelista"/>
+        <w:numPr>
+          <w:ilvl w:val="0"/>
+          <w:numId w:val="33"/>
+        </w:numPr>
+        <w:jc w:val="both"/>
+      </w:pPr>
+      <w:r>
+        <w:t>Reglas de Producción</w:t>
+      </w:r>
+    </w:p>
+    <w:p>
+      <w:pPr>
+        <w:pStyle w:val="Prrafodelista"/>
+        <w:numPr>
+          <w:ilvl w:val="0"/>
+          <w:numId w:val="33"/>
+        </w:numPr>
+        <w:jc w:val="both"/>
+      </w:pPr>
+      <w:r>
+        <w:t>Representación de Marco</w:t>
+      </w:r>
+      <w:r>
+        <w:t>s</w:t>
+      </w:r>
+    </w:p>
+    <w:p>
+      <w:pPr>
+        <w:pStyle w:val="Prrafodelista"/>
+        <w:numPr>
+          <w:ilvl w:val="0"/>
+          <w:numId w:val="33"/>
+        </w:numPr>
+        <w:jc w:val="both"/>
+      </w:pPr>
+      <w:r>
+        <w:t>Redes neuronales</w:t>
+      </w:r>
+    </w:p>
+    <w:p>
+      <w:pPr>
+        <w:jc w:val="both"/>
+      </w:pPr>
+    </w:p>
+    <w:p>
+      <w:pPr>
+        <w:jc w:val="both"/>
+      </w:pPr>
+      <w:r>
+        <w:t>Estás técnicas están apoyadas en lenguajes y estos constan de dos aspectos básicos:</w:t>
+      </w:r>
+    </w:p>
+    <w:p>
+      <w:pPr>
+        <w:pStyle w:val="Prrafodelista"/>
+        <w:numPr>
+          <w:ilvl w:val="0"/>
+          <w:numId w:val="34"/>
+        </w:numPr>
+        <w:jc w:val="both"/>
+      </w:pPr>
+      <w:r>
+        <w:t xml:space="preserve">Sintaxis, que explica cómo es la forma en la que se construyen las oraciones, combinando estructuras más sencillas. Por ejemplo: en la oración </w:t>
+      </w:r>
+      <w:r>
+        <w:rPr>
+          <w:i/>
+          <w:iCs/>
+        </w:rPr>
+        <w:t>Marina puerta la abre</w:t>
+      </w:r>
+      <w:r>
+        <w:rPr>
+          <w:i/>
+          <w:iCs/>
+        </w:rPr>
+        <w:t xml:space="preserve">, </w:t>
+      </w:r>
+      <w:r>
+        <w:t>se puede decir que es sintácticamente errónea porque sus elementos están mal ordenados.</w:t>
+      </w:r>
+    </w:p>
+    <w:p>
+      <w:pPr>
+        <w:pStyle w:val="Prrafodelista"/>
+        <w:numPr>
+          <w:ilvl w:val="0"/>
+          <w:numId w:val="34"/>
+        </w:numPr>
+        <w:jc w:val="both"/>
+      </w:pPr>
+      <w:r>
+        <w:t>Semántica, que explica la correspondencia entre los elementos del lenguaje y su significado.</w:t>
       </w:r>
     </w:p>
     <w:p/>
@@ -923,7 +1318,7 @@
                 <w:bCs/>
               </w:rPr>
             </w:pPr>
-            <w:bookmarkStart w:id="1" w:name="_Toc41292626"/>
+            <w:bookmarkStart w:id="2" w:name="_Toc41331543"/>
             <w:r>
               <w:rPr>
                 <w:b/>
@@ -938,13 +1333,734 @@
                 <w:bCs/>
                 <w:color w:val="D022AB"/>
               </w:rPr>
-              <w:t>.1 PSEUDOCÓDIGO Y ANÁLISIS DE COSTE</w:t>
-            </w:r>
-            <w:bookmarkEnd w:id="1"/>
+              <w:t xml:space="preserve">.1 </w:t>
+            </w:r>
+            <w:r>
+              <w:rPr>
+                <w:b/>
+                <w:bCs/>
+                <w:color w:val="D022AB"/>
+              </w:rPr>
+              <w:t>REPRESENTACIÓN LÓGICA</w:t>
+            </w:r>
+            <w:bookmarkEnd w:id="2"/>
           </w:p>
         </w:tc>
       </w:tr>
     </w:tbl>
+    <w:p/>
+    <w:p>
+      <w:r>
+        <w:t xml:space="preserve">Lenguaje con reglas definidas que trabaja con proposiciones y no admite la ambigüedad. </w:t>
+      </w:r>
+    </w:p>
+    <w:p/>
+    <w:p/>
+    <w:p/>
+    <w:p/>
+    <w:p/>
+    <w:p/>
+    <w:tbl>
+      <w:tblPr>
+        <w:tblStyle w:val="Tablaconcuadrcula"/>
+        <w:tblpPr w:leftFromText="141" w:rightFromText="141" w:vertAnchor="text" w:horzAnchor="margin" w:tblpY="-101"/>
+        <w:tblW w:w="0" w:type="auto"/>
+        <w:tblBorders>
+          <w:top w:val="none" w:sz="0" w:space="0" w:color="auto"/>
+          <w:left w:val="none" w:sz="0" w:space="0" w:color="auto"/>
+          <w:bottom w:val="single" w:sz="12" w:space="0" w:color="D022AB"/>
+          <w:right w:val="none" w:sz="0" w:space="0" w:color="auto"/>
+          <w:insideH w:val="none" w:sz="0" w:space="0" w:color="auto"/>
+          <w:insideV w:val="none" w:sz="0" w:space="0" w:color="auto"/>
+        </w:tblBorders>
+        <w:tblLook w:val="04A0" w:firstRow="1" w:lastRow="0" w:firstColumn="1" w:lastColumn="0" w:noHBand="0" w:noVBand="1"/>
+      </w:tblPr>
+      <w:tblGrid>
+        <w:gridCol w:w="8494"/>
+      </w:tblGrid>
+      <w:tr>
+        <w:tc>
+          <w:tcPr>
+            <w:tcW w:w="8494" w:type="dxa"/>
+          </w:tcPr>
+          <w:p>
+            <w:pPr>
+              <w:pStyle w:val="Ttulo2"/>
+              <w:outlineLvl w:val="1"/>
+              <w:rPr>
+                <w:b/>
+                <w:bCs/>
+              </w:rPr>
+            </w:pPr>
+            <w:bookmarkStart w:id="3" w:name="_Toc41331544"/>
+            <w:r>
+              <w:rPr>
+                <w:b/>
+                <w:bCs/>
+                <w:color w:val="D022AB"/>
+              </w:rPr>
+              <w:t>2</w:t>
+            </w:r>
+            <w:r>
+              <w:rPr>
+                <w:b/>
+                <w:bCs/>
+                <w:color w:val="D022AB"/>
+              </w:rPr>
+              <w:t>.</w:t>
+            </w:r>
+            <w:r>
+              <w:rPr>
+                <w:b/>
+                <w:bCs/>
+                <w:color w:val="D022AB"/>
+              </w:rPr>
+              <w:t>2</w:t>
+            </w:r>
+            <w:r>
+              <w:rPr>
+                <w:b/>
+                <w:bCs/>
+                <w:color w:val="D022AB"/>
+              </w:rPr>
+              <w:t xml:space="preserve"> </w:t>
+            </w:r>
+            <w:r>
+              <w:rPr>
+                <w:b/>
+                <w:bCs/>
+                <w:color w:val="D022AB"/>
+              </w:rPr>
+              <w:t>REPRESENTACIÓN</w:t>
+            </w:r>
+            <w:r>
+              <w:rPr>
+                <w:b/>
+                <w:bCs/>
+                <w:color w:val="D022AB"/>
+              </w:rPr>
+              <w:t xml:space="preserve"> DE RED SEMÁNTICA</w:t>
+            </w:r>
+            <w:bookmarkEnd w:id="3"/>
+          </w:p>
+        </w:tc>
+      </w:tr>
+    </w:tbl>
+    <w:p/>
+    <w:p>
+      <w:r>
+        <w:t xml:space="preserve">Técnica que permite representar mediante un gráfico cómo se interrelacionan las palabras. </w:t>
+      </w:r>
+      <w:r>
+        <w:t>Es una alternativa a la lógica de predicados.</w:t>
+      </w:r>
+    </w:p>
+    <w:p>
+      <w:r>
+        <w:lastRenderedPageBreak/>
+        <w:t xml:space="preserve">La red está formada por nodos, representando los objetos, y arcos, representando la relación entre esos objetos. Además, esta representación permite crear categorías de los distintos objetos y relacionarlas de distintas maneras. </w:t>
+      </w:r>
+    </w:p>
+    <w:p>
+      <w:r>
+        <w:t>Existen dos formas para presentar una red semántica:</w:t>
+      </w:r>
+    </w:p>
+    <w:p>
+      <w:pPr>
+        <w:pStyle w:val="Prrafodelista"/>
+        <w:numPr>
+          <w:ilvl w:val="0"/>
+          <w:numId w:val="35"/>
+        </w:numPr>
+      </w:pPr>
+      <w:r>
+        <w:t>Mediante un grafo: Conjunto de elementos denominados nodos o vértices que se conectan a través de enlaces conocidos como arcos o aristas. (Ilustración 1)</w:t>
+      </w:r>
+      <w:r>
+        <w:t>.</w:t>
+      </w:r>
+    </w:p>
+    <w:p>
+      <w:pPr>
+        <w:pStyle w:val="Prrafodelista"/>
+      </w:pPr>
+    </w:p>
+    <w:p>
+      <w:r>
+        <w:rPr>
+          <w:noProof/>
+        </w:rPr>
+        <mc:AlternateContent>
+          <mc:Choice Requires="wps">
+            <w:drawing>
+              <wp:anchor distT="0" distB="0" distL="114300" distR="114300" simplePos="0" relativeHeight="251667456" behindDoc="0" locked="0" layoutInCell="1" allowOverlap="1" wp14:anchorId="180C544C" wp14:editId="0D27E556">
+                <wp:simplePos x="0" y="0"/>
+                <wp:positionH relativeFrom="column">
+                  <wp:posOffset>604520</wp:posOffset>
+                </wp:positionH>
+                <wp:positionV relativeFrom="paragraph">
+                  <wp:posOffset>2826385</wp:posOffset>
+                </wp:positionV>
+                <wp:extent cx="4181475" cy="635"/>
+                <wp:effectExtent l="0" t="0" r="0" b="0"/>
+                <wp:wrapTopAndBottom/>
+                <wp:docPr id="3" name="Cuadro de texto 3"/>
+                <wp:cNvGraphicFramePr/>
+                <a:graphic xmlns:a="http://schemas.openxmlformats.org/drawingml/2006/main">
+                  <a:graphicData uri="http://schemas.microsoft.com/office/word/2010/wordprocessingShape">
+                    <wps:wsp>
+                      <wps:cNvSpPr txBox="1"/>
+                      <wps:spPr>
+                        <a:xfrm>
+                          <a:off x="0" y="0"/>
+                          <a:ext cx="4181475" cy="635"/>
+                        </a:xfrm>
+                        <a:prstGeom prst="rect">
+                          <a:avLst/>
+                        </a:prstGeom>
+                        <a:solidFill>
+                          <a:prstClr val="white"/>
+                        </a:solidFill>
+                        <a:ln>
+                          <a:noFill/>
+                        </a:ln>
+                      </wps:spPr>
+                      <wps:txbx>
+                        <w:txbxContent>
+                          <w:p>
+                            <w:pPr>
+                              <w:pStyle w:val="Descripcin"/>
+                              <w:rPr>
+                                <w:noProof/>
+                              </w:rPr>
+                            </w:pPr>
+                            <w:r>
+                              <w:t xml:space="preserve">Ilustración </w:t>
+                            </w:r>
+                            <w:fldSimple w:instr=" SEQ Ilustración \* ARABIC ">
+                              <w:r>
+                                <w:rPr>
+                                  <w:noProof/>
+                                </w:rPr>
+                                <w:t>1</w:t>
+                              </w:r>
+                            </w:fldSimple>
+                            <w:r>
+                              <w:t>. Ejemplo de red semántica, uso de grafo.</w:t>
+                            </w:r>
+                          </w:p>
+                        </w:txbxContent>
+                      </wps:txbx>
+                      <wps:bodyPr rot="0" spcFirstLastPara="0" vertOverflow="overflow" horzOverflow="overflow" vert="horz" wrap="square" lIns="0" tIns="0" rIns="0" bIns="0" numCol="1" spcCol="0" rtlCol="0" fromWordArt="0" anchor="t" anchorCtr="0" forceAA="0" compatLnSpc="1">
+                        <a:prstTxWarp prst="textNoShape">
+                          <a:avLst/>
+                        </a:prstTxWarp>
+                        <a:spAutoFit/>
+                      </wps:bodyPr>
+                    </wps:wsp>
+                  </a:graphicData>
+                </a:graphic>
+              </wp:anchor>
+            </w:drawing>
+          </mc:Choice>
+          <mc:Fallback>
+            <w:pict>
+              <v:shapetype w14:anchorId="180C544C" id="_x0000_t202" coordsize="21600,21600" o:spt="202" path="m,l,21600r21600,l21600,xe">
+                <v:stroke joinstyle="miter"/>
+                <v:path gradientshapeok="t" o:connecttype="rect"/>
+              </v:shapetype>
+              <v:shape id="Cuadro de texto 3" o:spid="_x0000_s1026" type="#_x0000_t202" style="position:absolute;margin-left:47.6pt;margin-top:222.55pt;width:329.25pt;height:.05pt;z-index:251667456;visibility:visible;mso-wrap-style:square;mso-wrap-distance-left:9pt;mso-wrap-distance-top:0;mso-wrap-distance-right:9pt;mso-wrap-distance-bottom:0;mso-position-horizontal:absolute;mso-position-horizontal-relative:text;mso-position-vertical:absolute;mso-position-vertical-relative:text;v-text-anchor:top" o:gfxdata="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" stroked="f">
+                <v:textbox style="mso-fit-shape-to-text:t" inset="0,0,0,0">
+                  <w:txbxContent>
+                    <w:p>
+                      <w:pPr>
+                        <w:pStyle w:val="Descripcin"/>
+                        <w:rPr>
+                          <w:noProof/>
+                        </w:rPr>
+                      </w:pPr>
+                      <w:r>
+                        <w:t xml:space="preserve">Ilustración </w:t>
+                      </w:r>
+                      <w:fldSimple w:instr=" SEQ Ilustración \* ARABIC ">
+                        <w:r>
+                          <w:rPr>
+                            <w:noProof/>
+                          </w:rPr>
+                          <w:t>1</w:t>
+                        </w:r>
+                      </w:fldSimple>
+                      <w:r>
+                        <w:t>. Ejemplo de red semántica, uso de grafo.</w:t>
+                      </w:r>
+                    </w:p>
+                  </w:txbxContent>
+                </v:textbox>
+                <w10:wrap type="topAndBottom"/>
+              </v:shape>
+            </w:pict>
+          </mc:Fallback>
+        </mc:AlternateContent>
+      </w:r>
+      <w:r>
+        <w:rPr>
+          <w:noProof/>
+        </w:rPr>
+        <w:drawing>
+          <wp:anchor distT="0" distB="0" distL="114300" distR="114300" simplePos="0" relativeHeight="251665408" behindDoc="0" locked="0" layoutInCell="1" allowOverlap="1" wp14:anchorId="039C85A4" wp14:editId="68267117">
+            <wp:simplePos x="0" y="0"/>
+            <wp:positionH relativeFrom="margin">
+              <wp:align>center</wp:align>
+            </wp:positionH>
+            <wp:positionV relativeFrom="paragraph">
+              <wp:posOffset>193675</wp:posOffset>
+            </wp:positionV>
+            <wp:extent cx="4181475" cy="2575560"/>
+            <wp:effectExtent l="19050" t="19050" r="28575" b="15240"/>
+            <wp:wrapTopAndBottom/>
+            <wp:docPr id="1" name="Imagen 1" descr="Imagen que contiene texto, mapa&#10;&#10;Descripción generada automáticamente"/>
+            <wp:cNvGraphicFramePr>
+              <a:graphicFrameLocks xmlns:a="http://schemas.openxmlformats.org/drawingml/2006/main" noChangeAspect="1"/>
+            </wp:cNvGraphicFramePr>
+            <a:graphic xmlns:a="http://schemas.openxmlformats.org/drawingml/2006/main">
+              <a:graphicData uri="http://schemas.openxmlformats.org/drawingml/2006/picture">
+                <pic:pic xmlns:pic="http://schemas.openxmlformats.org/drawingml/2006/picture">
+                  <pic:nvPicPr>
+                    <pic:cNvPr id="1" name="red-personas.png"/>
+                    <pic:cNvPicPr/>
+                  </pic:nvPicPr>
+                  <pic:blipFill>
+                    <a:blip r:embed="rId10">
+                      <a:extLst>
+                        <a:ext uri="{28A0092B-C50C-407E-A947-70E740481C1C}">
+                          <a14:useLocalDpi xmlns:a14="http://schemas.microsoft.com/office/drawing/2010/main" val="0"/>
+                        </a:ext>
+                      </a:extLst>
+                    </a:blip>
+                    <a:stretch>
+                      <a:fillRect/>
+                    </a:stretch>
+                  </pic:blipFill>
+                  <pic:spPr>
+                    <a:xfrm>
+                      <a:off x="0" y="0"/>
+                      <a:ext cx="4181475" cy="2575560"/>
+                    </a:xfrm>
+                    <a:prstGeom prst="rect">
+                      <a:avLst/>
+                    </a:prstGeom>
+                    <a:ln>
+                      <a:solidFill>
+                        <a:srgbClr val="CC0099"/>
+                      </a:solidFill>
+                    </a:ln>
+                  </pic:spPr>
+                </pic:pic>
+              </a:graphicData>
+            </a:graphic>
+            <wp14:sizeRelH relativeFrom="margin">
+              <wp14:pctWidth>0</wp14:pctWidth>
+            </wp14:sizeRelH>
+            <wp14:sizeRelV relativeFrom="margin">
+              <wp14:pctHeight>0</wp14:pctHeight>
+            </wp14:sizeRelV>
+          </wp:anchor>
+        </w:drawing>
+      </w:r>
+    </w:p>
+    <w:p/>
+    <w:p>
+      <w:pPr>
+        <w:pStyle w:val="Prrafodelista"/>
+        <w:numPr>
+          <w:ilvl w:val="0"/>
+          <w:numId w:val="35"/>
+        </w:numPr>
+      </w:pPr>
+      <w:r>
+        <w:t>Mediante un árbol: red semántica que no presenta un ciclo.</w:t>
+      </w:r>
+    </w:p>
+    <w:p/>
+    <w:p>
+      <w:pPr>
+        <w:rPr>
+          <w:b/>
+          <w:bCs/>
+        </w:rPr>
+      </w:pPr>
+      <w:r>
+        <w:rPr>
+          <w:b/>
+          <w:bCs/>
+        </w:rPr>
+        <w:t>VENTAJAS</w:t>
+      </w:r>
+    </w:p>
+    <w:p>
+      <w:pPr>
+        <w:pStyle w:val="Prrafodelista"/>
+        <w:numPr>
+          <w:ilvl w:val="0"/>
+          <w:numId w:val="35"/>
+        </w:numPr>
+        <w:rPr>
+          <w:b/>
+          <w:bCs/>
+        </w:rPr>
+      </w:pPr>
+      <w:r>
+        <w:t>Las redes semánticas son una representación natural del conocimiento.</w:t>
+      </w:r>
+    </w:p>
+    <w:p>
+      <w:pPr>
+        <w:pStyle w:val="Prrafodelista"/>
+        <w:numPr>
+          <w:ilvl w:val="0"/>
+          <w:numId w:val="35"/>
+        </w:numPr>
+        <w:rPr>
+          <w:b/>
+          <w:bCs/>
+        </w:rPr>
+      </w:pPr>
+      <w:r>
+        <w:t>Transmite significado de manera transparente.</w:t>
+      </w:r>
+    </w:p>
+    <w:p>
+      <w:pPr>
+        <w:pStyle w:val="Prrafodelista"/>
+        <w:numPr>
+          <w:ilvl w:val="0"/>
+          <w:numId w:val="35"/>
+        </w:numPr>
+        <w:rPr>
+          <w:b/>
+          <w:bCs/>
+        </w:rPr>
+      </w:pPr>
+      <w:r>
+        <w:t>Redes simples y fáciles de entender.</w:t>
+      </w:r>
+    </w:p>
+    <w:p>
+      <w:pPr>
+        <w:rPr>
+          <w:b/>
+          <w:bCs/>
+        </w:rPr>
+      </w:pPr>
+    </w:p>
+    <w:p>
+      <w:pPr>
+        <w:rPr>
+          <w:b/>
+          <w:bCs/>
+        </w:rPr>
+      </w:pPr>
+      <w:r>
+        <w:rPr>
+          <w:b/>
+          <w:bCs/>
+        </w:rPr>
+        <w:t>DESVENTAJAS</w:t>
+      </w:r>
+    </w:p>
+    <w:p>
+      <w:pPr>
+        <w:pStyle w:val="Prrafodelista"/>
+        <w:numPr>
+          <w:ilvl w:val="0"/>
+          <w:numId w:val="36"/>
+        </w:numPr>
+      </w:pPr>
+      <w:r>
+        <w:t>Conllevan un gran tiempo de ejecución, son del alto coste computacional.</w:t>
+      </w:r>
+    </w:p>
+    <w:p>
+      <w:pPr>
+        <w:pStyle w:val="Prrafodelista"/>
+        <w:numPr>
+          <w:ilvl w:val="0"/>
+          <w:numId w:val="36"/>
+        </w:numPr>
+      </w:pPr>
+      <w:r>
+        <w:t>No son inteligentes y dependen del creador del sistema.</w:t>
+      </w:r>
+    </w:p>
+    <w:p>
+      <w:pPr>
+        <w:pStyle w:val="Prrafodelista"/>
+      </w:pPr>
+    </w:p>
+    <w:p/>
+    <w:tbl>
+      <w:tblPr>
+        <w:tblStyle w:val="Tablaconcuadrcula"/>
+        <w:tblpPr w:leftFromText="141" w:rightFromText="141" w:vertAnchor="text" w:horzAnchor="margin" w:tblpY="-101"/>
+        <w:tblW w:w="0" w:type="auto"/>
+        <w:tblBorders>
+          <w:top w:val="none" w:sz="0" w:space="0" w:color="auto"/>
+          <w:left w:val="none" w:sz="0" w:space="0" w:color="auto"/>
+          <w:bottom w:val="single" w:sz="12" w:space="0" w:color="D022AB"/>
+          <w:right w:val="none" w:sz="0" w:space="0" w:color="auto"/>
+          <w:insideH w:val="none" w:sz="0" w:space="0" w:color="auto"/>
+          <w:insideV w:val="none" w:sz="0" w:space="0" w:color="auto"/>
+        </w:tblBorders>
+        <w:tblLook w:val="04A0" w:firstRow="1" w:lastRow="0" w:firstColumn="1" w:lastColumn="0" w:noHBand="0" w:noVBand="1"/>
+      </w:tblPr>
+      <w:tblGrid>
+        <w:gridCol w:w="8494"/>
+      </w:tblGrid>
+      <w:tr>
+        <w:tc>
+          <w:tcPr>
+            <w:tcW w:w="8494" w:type="dxa"/>
+          </w:tcPr>
+          <w:p>
+            <w:pPr>
+              <w:pStyle w:val="Ttulo2"/>
+              <w:outlineLvl w:val="1"/>
+              <w:rPr>
+                <w:b/>
+                <w:bCs/>
+              </w:rPr>
+            </w:pPr>
+            <w:bookmarkStart w:id="4" w:name="_Toc41331545"/>
+            <w:r>
+              <w:rPr>
+                <w:b/>
+                <w:bCs/>
+                <w:color w:val="D022AB"/>
+              </w:rPr>
+              <w:t>2</w:t>
+            </w:r>
+            <w:r>
+              <w:rPr>
+                <w:b/>
+                <w:bCs/>
+                <w:color w:val="D022AB"/>
+              </w:rPr>
+              <w:t>.</w:t>
+            </w:r>
+            <w:r>
+              <w:rPr>
+                <w:b/>
+                <w:bCs/>
+                <w:color w:val="D022AB"/>
+              </w:rPr>
+              <w:t>3</w:t>
+            </w:r>
+            <w:r>
+              <w:rPr>
+                <w:b/>
+                <w:bCs/>
+                <w:color w:val="D022AB"/>
+              </w:rPr>
+              <w:t xml:space="preserve"> </w:t>
+            </w:r>
+            <w:bookmarkEnd w:id="4"/>
+            <w:r>
+              <w:rPr>
+                <w:b/>
+                <w:bCs/>
+                <w:color w:val="D022AB"/>
+              </w:rPr>
+              <w:t>REGLAS DE PRODUCCIÓN</w:t>
+            </w:r>
+          </w:p>
+        </w:tc>
+      </w:tr>
+    </w:tbl>
+    <w:p>
+      <w:pPr>
+        <w:jc w:val="both"/>
+      </w:pPr>
+    </w:p>
+    <w:p>
+      <w:pPr>
+        <w:jc w:val="both"/>
+      </w:pPr>
+    </w:p>
+    <w:tbl>
+      <w:tblPr>
+        <w:tblStyle w:val="Tablaconcuadrcula"/>
+        <w:tblpPr w:leftFromText="141" w:rightFromText="141" w:vertAnchor="text" w:horzAnchor="margin" w:tblpY="-101"/>
+        <w:tblW w:w="0" w:type="auto"/>
+        <w:tblBorders>
+          <w:top w:val="none" w:sz="0" w:space="0" w:color="auto"/>
+          <w:left w:val="none" w:sz="0" w:space="0" w:color="auto"/>
+          <w:bottom w:val="single" w:sz="12" w:space="0" w:color="D022AB"/>
+          <w:right w:val="none" w:sz="0" w:space="0" w:color="auto"/>
+          <w:insideH w:val="none" w:sz="0" w:space="0" w:color="auto"/>
+          <w:insideV w:val="none" w:sz="0" w:space="0" w:color="auto"/>
+        </w:tblBorders>
+        <w:tblLook w:val="04A0" w:firstRow="1" w:lastRow="0" w:firstColumn="1" w:lastColumn="0" w:noHBand="0" w:noVBand="1"/>
+      </w:tblPr>
+      <w:tblGrid>
+        <w:gridCol w:w="8494"/>
+      </w:tblGrid>
+      <w:tr>
+        <w:tc>
+          <w:tcPr>
+            <w:tcW w:w="8494" w:type="dxa"/>
+          </w:tcPr>
+          <w:p>
+            <w:pPr>
+              <w:pStyle w:val="Ttulo2"/>
+              <w:outlineLvl w:val="1"/>
+              <w:rPr>
+                <w:b/>
+                <w:bCs/>
+                <w:color w:val="D022AB"/>
+              </w:rPr>
+            </w:pPr>
+            <w:r>
+              <w:rPr>
+                <w:b/>
+                <w:bCs/>
+                <w:color w:val="D022AB"/>
+              </w:rPr>
+              <w:lastRenderedPageBreak/>
+              <w:t>2</w:t>
+            </w:r>
+            <w:r>
+              <w:rPr>
+                <w:b/>
+                <w:bCs/>
+                <w:color w:val="D022AB"/>
+              </w:rPr>
+              <w:t>.</w:t>
+            </w:r>
+            <w:r>
+              <w:rPr>
+                <w:b/>
+                <w:bCs/>
+                <w:color w:val="D022AB"/>
+              </w:rPr>
+              <w:t>4</w:t>
+            </w:r>
+            <w:r>
+              <w:rPr>
+                <w:b/>
+                <w:bCs/>
+                <w:color w:val="D022AB"/>
+              </w:rPr>
+              <w:t xml:space="preserve"> </w:t>
+            </w:r>
+            <w:r>
+              <w:rPr>
+                <w:b/>
+                <w:bCs/>
+                <w:color w:val="D022AB"/>
+              </w:rPr>
+              <w:t>REPRESENTACIÓN DE MARCOS</w:t>
+            </w:r>
+          </w:p>
+        </w:tc>
+      </w:tr>
+    </w:tbl>
+    <w:p>
+      <w:pPr>
+        <w:jc w:val="both"/>
+      </w:pPr>
+    </w:p>
+    <w:p>
+      <w:pPr>
+        <w:jc w:val="both"/>
+      </w:pPr>
+    </w:p>
+    <w:p>
+      <w:pPr>
+        <w:jc w:val="both"/>
+      </w:pPr>
+    </w:p>
+    <w:tbl>
+      <w:tblPr>
+        <w:tblStyle w:val="Tablaconcuadrcula"/>
+        <w:tblpPr w:leftFromText="141" w:rightFromText="141" w:vertAnchor="text" w:horzAnchor="margin" w:tblpY="-101"/>
+        <w:tblW w:w="0" w:type="auto"/>
+        <w:tblBorders>
+          <w:top w:val="none" w:sz="0" w:space="0" w:color="auto"/>
+          <w:left w:val="none" w:sz="0" w:space="0" w:color="auto"/>
+          <w:bottom w:val="single" w:sz="12" w:space="0" w:color="D022AB"/>
+          <w:right w:val="none" w:sz="0" w:space="0" w:color="auto"/>
+          <w:insideH w:val="none" w:sz="0" w:space="0" w:color="auto"/>
+          <w:insideV w:val="none" w:sz="0" w:space="0" w:color="auto"/>
+        </w:tblBorders>
+        <w:tblLook w:val="04A0" w:firstRow="1" w:lastRow="0" w:firstColumn="1" w:lastColumn="0" w:noHBand="0" w:noVBand="1"/>
+      </w:tblPr>
+      <w:tblGrid>
+        <w:gridCol w:w="8494"/>
+      </w:tblGrid>
+      <w:tr>
+        <w:tc>
+          <w:tcPr>
+            <w:tcW w:w="8494" w:type="dxa"/>
+          </w:tcPr>
+          <w:p>
+            <w:pPr>
+              <w:pStyle w:val="Ttulo2"/>
+              <w:outlineLvl w:val="1"/>
+              <w:rPr>
+                <w:b/>
+                <w:bCs/>
+              </w:rPr>
+            </w:pPr>
+            <w:r>
+              <w:rPr>
+                <w:b/>
+                <w:bCs/>
+                <w:color w:val="D022AB"/>
+              </w:rPr>
+              <w:t>2</w:t>
+            </w:r>
+            <w:r>
+              <w:rPr>
+                <w:b/>
+                <w:bCs/>
+                <w:color w:val="D022AB"/>
+              </w:rPr>
+              <w:t>.</w:t>
+            </w:r>
+            <w:r>
+              <w:rPr>
+                <w:b/>
+                <w:bCs/>
+                <w:color w:val="D022AB"/>
+              </w:rPr>
+              <w:t>5</w:t>
+            </w:r>
+            <w:r>
+              <w:rPr>
+                <w:b/>
+                <w:bCs/>
+                <w:color w:val="D022AB"/>
+              </w:rPr>
+              <w:t xml:space="preserve"> </w:t>
+            </w:r>
+            <w:r>
+              <w:rPr>
+                <w:b/>
+                <w:bCs/>
+                <w:color w:val="D022AB"/>
+              </w:rPr>
+              <w:t>REDES NEURONALES</w:t>
+            </w:r>
+          </w:p>
+        </w:tc>
+      </w:tr>
+    </w:tbl>
+    <w:p>
+      <w:pPr>
+        <w:jc w:val="both"/>
+      </w:pPr>
+    </w:p>
     <w:p>
       <w:pPr>
         <w:jc w:val="both"/>
@@ -989,7 +2105,7 @@
                 <w:szCs w:val="44"/>
               </w:rPr>
             </w:pPr>
-            <w:bookmarkStart w:id="2" w:name="_Toc41292627"/>
+            <w:bookmarkStart w:id="5" w:name="_Toc41331546"/>
             <w:r>
               <w:rPr>
                 <w:b/>
@@ -1010,7 +2126,7 @@
               </w:rPr>
               <w:t>BIBLIOGRAFÍA</w:t>
             </w:r>
-            <w:bookmarkEnd w:id="2"/>
+            <w:bookmarkEnd w:id="5"/>
           </w:p>
         </w:tc>
       </w:tr>
@@ -1022,20 +2138,19 @@
     </w:p>
     <w:sdt>
       <w:sdtPr>
+        <w:rPr>
+          <w:rFonts w:asciiTheme="minorHAnsi" w:eastAsiaTheme="minorHAnsi" w:hAnsiTheme="minorHAnsi" w:cstheme="minorBidi"/>
+          <w:color w:val="auto"/>
+          <w:sz w:val="22"/>
+          <w:szCs w:val="22"/>
+        </w:rPr>
         <w:id w:val="-735864280"/>
         <w:docPartObj>
           <w:docPartGallery w:val="Bibliographies"/>
           <w:docPartUnique/>
         </w:docPartObj>
       </w:sdtPr>
-      <w:sdtEndPr>
-        <w:rPr>
-          <w:rFonts w:asciiTheme="minorHAnsi" w:eastAsiaTheme="minorHAnsi" w:hAnsiTheme="minorHAnsi" w:cstheme="minorBidi"/>
-          <w:color w:val="auto"/>
-          <w:sz w:val="22"/>
-          <w:szCs w:val="22"/>
-        </w:rPr>
-      </w:sdtEndPr>
+      <w:sdtEndPr/>
       <w:sdtContent>
         <w:p>
           <w:pPr>
@@ -1047,10 +2162,12 @@
             <w:id w:val="111145805"/>
             <w:bibliography/>
           </w:sdtPr>
+          <w:sdtEndPr/>
           <w:sdtContent>
             <w:p>
               <w:pPr>
                 <w:pStyle w:val="Bibliografa"/>
+                <w:ind w:left="720" w:hanging="720"/>
                 <w:rPr>
                   <w:noProof/>
                   <w:sz w:val="24"/>
@@ -1066,6 +2183,21 @@
               <w:r>
                 <w:fldChar w:fldCharType="separate"/>
               </w:r>
+              <w:r>
+                <w:rPr>
+                  <w:noProof/>
+                </w:rPr>
+                <w:t>(s.f.). Obtenido de https://www.nebrija.es/~cmalagon/ia/transparencias/representacion_del_conocimiento_prolog.pdf</w:t>
+              </w:r>
+            </w:p>
+            <w:p>
+              <w:pPr>
+                <w:pStyle w:val="Bibliografa"/>
+                <w:ind w:left="720" w:hanging="720"/>
+                <w:rPr>
+                  <w:noProof/>
+                </w:rPr>
+              </w:pPr>
               <w:r>
                 <w:rPr>
                   <w:noProof/>
@@ -1088,6 +2220,35 @@
               </w:r>
             </w:p>
             <w:p>
+              <w:pPr>
+                <w:pStyle w:val="Bibliografa"/>
+                <w:ind w:left="720" w:hanging="720"/>
+                <w:rPr>
+                  <w:noProof/>
+                </w:rPr>
+              </w:pPr>
+              <w:r>
+                <w:rPr>
+                  <w:noProof/>
+                </w:rPr>
+                <w:t xml:space="preserve">Julián Pérez Porto, A. G. (2014). </w:t>
+              </w:r>
+              <w:r>
+                <w:rPr>
+                  <w:i/>
+                  <w:iCs/>
+                  <w:noProof/>
+                </w:rPr>
+                <w:t>Definicion.de</w:t>
+              </w:r>
+              <w:r>
+                <w:rPr>
+                  <w:noProof/>
+                </w:rPr>
+                <w:t>. Obtenido de https://definicion.de/red-semantica/</w:t>
+              </w:r>
+            </w:p>
+            <w:p>
               <w:r>
                 <w:rPr>
                   <w:b/>
@@ -1111,7 +2272,7 @@
       </w:pPr>
     </w:p>
     <w:sectPr>
-      <w:footerReference w:type="default" r:id="rId10"/>
+      <w:footerReference w:type="default" r:id="rId11"/>
       <w:pgSz w:w="11906" w:h="16838"/>
       <w:pgMar w:top="1417" w:right="1701" w:bottom="1417" w:left="1701" w:header="708" w:footer="708" w:gutter="0"/>
       <w:pgNumType w:start="1"/>
@@ -1157,6 +2318,7 @@
         <w:docPartUnique/>
       </w:docPartObj>
     </w:sdtPr>
+    <w:sdtEndPr/>
     <w:sdtContent>
       <w:p>
         <w:pPr>
@@ -1184,6 +2346,7 @@
         <w:docPartUnique/>
       </w:docPartObj>
     </w:sdtPr>
+    <w:sdtEndPr/>
     <w:sdtContent>
       <w:p>
         <w:pPr>
@@ -3079,6 +4242,232 @@
     </w:lvl>
   </w:abstractNum>
   <w:abstractNum w:abstractNumId="17" w15:restartNumberingAfterBreak="0">
+    <w:nsid w:val="4095543A"/>
+    <w:multiLevelType w:val="hybridMultilevel"/>
+    <w:tmpl w:val="FE14E7B6"/>
+    <w:lvl w:ilvl="0" w:tplc="0C0A0001">
+      <w:start w:val="1"/>
+      <w:numFmt w:val="bullet"/>
+      <w:lvlText w:val=""/>
+      <w:lvlJc w:val="left"/>
+      <w:pPr>
+        <w:ind w:left="720" w:hanging="360"/>
+      </w:pPr>
+      <w:rPr>
+        <w:rFonts w:ascii="Symbol" w:hAnsi="Symbol" w:hint="default"/>
+      </w:rPr>
+    </w:lvl>
+    <w:lvl w:ilvl="1" w:tplc="0C0A0003" w:tentative="1">
+      <w:start w:val="1"/>
+      <w:numFmt w:val="bullet"/>
+      <w:lvlText w:val="o"/>
+      <w:lvlJc w:val="left"/>
+      <w:pPr>
+        <w:ind w:left="1440" w:hanging="360"/>
+      </w:pPr>
+      <w:rPr>
+        <w:rFonts w:ascii="Courier New" w:hAnsi="Courier New" w:cs="Courier New" w:hint="default"/>
+      </w:rPr>
+    </w:lvl>
+    <w:lvl w:ilvl="2" w:tplc="0C0A0005" w:tentative="1">
+      <w:start w:val="1"/>
+      <w:numFmt w:val="bullet"/>
+      <w:lvlText w:val=""/>
+      <w:lvlJc w:val="left"/>
+      <w:pPr>
+        <w:ind w:left="2160" w:hanging="360"/>
+      </w:pPr>
+      <w:rPr>
+        <w:rFonts w:ascii="Wingdings" w:hAnsi="Wingdings" w:hint="default"/>
+      </w:rPr>
+    </w:lvl>
+    <w:lvl w:ilvl="3" w:tplc="0C0A0001" w:tentative="1">
+      <w:start w:val="1"/>
+      <w:numFmt w:val="bullet"/>
+      <w:lvlText w:val=""/>
+      <w:lvlJc w:val="left"/>
+      <w:pPr>
+        <w:ind w:left="2880" w:hanging="360"/>
+      </w:pPr>
+      <w:rPr>
+        <w:rFonts w:ascii="Symbol" w:hAnsi="Symbol" w:hint="default"/>
+      </w:rPr>
+    </w:lvl>
+    <w:lvl w:ilvl="4" w:tplc="0C0A0003" w:tentative="1">
+      <w:start w:val="1"/>
+      <w:numFmt w:val="bullet"/>
+      <w:lvlText w:val="o"/>
+      <w:lvlJc w:val="left"/>
+      <w:pPr>
+        <w:ind w:left="3600" w:hanging="360"/>
+      </w:pPr>
+      <w:rPr>
+        <w:rFonts w:ascii="Courier New" w:hAnsi="Courier New" w:cs="Courier New" w:hint="default"/>
+      </w:rPr>
+    </w:lvl>
+    <w:lvl w:ilvl="5" w:tplc="0C0A0005" w:tentative="1">
+      <w:start w:val="1"/>
+      <w:numFmt w:val="bullet"/>
+      <w:lvlText w:val=""/>
+      <w:lvlJc w:val="left"/>
+      <w:pPr>
+        <w:ind w:left="4320" w:hanging="360"/>
+      </w:pPr>
+      <w:rPr>
+        <w:rFonts w:ascii="Wingdings" w:hAnsi="Wingdings" w:hint="default"/>
+      </w:rPr>
+    </w:lvl>
+    <w:lvl w:ilvl="6" w:tplc="0C0A0001" w:tentative="1">
+      <w:start w:val="1"/>
+      <w:numFmt w:val="bullet"/>
+      <w:lvlText w:val=""/>
+      <w:lvlJc w:val="left"/>
+      <w:pPr>
+        <w:ind w:left="5040" w:hanging="360"/>
+      </w:pPr>
+      <w:rPr>
+        <w:rFonts w:ascii="Symbol" w:hAnsi="Symbol" w:hint="default"/>
+      </w:rPr>
+    </w:lvl>
+    <w:lvl w:ilvl="7" w:tplc="0C0A0003" w:tentative="1">
+      <w:start w:val="1"/>
+      <w:numFmt w:val="bullet"/>
+      <w:lvlText w:val="o"/>
+      <w:lvlJc w:val="left"/>
+      <w:pPr>
+        <w:ind w:left="5760" w:hanging="360"/>
+      </w:pPr>
+      <w:rPr>
+        <w:rFonts w:ascii="Courier New" w:hAnsi="Courier New" w:cs="Courier New" w:hint="default"/>
+      </w:rPr>
+    </w:lvl>
+    <w:lvl w:ilvl="8" w:tplc="0C0A0005" w:tentative="1">
+      <w:start w:val="1"/>
+      <w:numFmt w:val="bullet"/>
+      <w:lvlText w:val=""/>
+      <w:lvlJc w:val="left"/>
+      <w:pPr>
+        <w:ind w:left="6480" w:hanging="360"/>
+      </w:pPr>
+      <w:rPr>
+        <w:rFonts w:ascii="Wingdings" w:hAnsi="Wingdings" w:hint="default"/>
+      </w:rPr>
+    </w:lvl>
+  </w:abstractNum>
+  <w:abstractNum w:abstractNumId="18" w15:restartNumberingAfterBreak="0">
+    <w:nsid w:val="46545A1F"/>
+    <w:multiLevelType w:val="hybridMultilevel"/>
+    <w:tmpl w:val="5ADE55A6"/>
+    <w:lvl w:ilvl="0" w:tplc="0C0A0001">
+      <w:start w:val="1"/>
+      <w:numFmt w:val="bullet"/>
+      <w:lvlText w:val=""/>
+      <w:lvlJc w:val="left"/>
+      <w:pPr>
+        <w:ind w:left="720" w:hanging="360"/>
+      </w:pPr>
+      <w:rPr>
+        <w:rFonts w:ascii="Symbol" w:hAnsi="Symbol" w:hint="default"/>
+      </w:rPr>
+    </w:lvl>
+    <w:lvl w:ilvl="1" w:tplc="0C0A0003" w:tentative="1">
+      <w:start w:val="1"/>
+      <w:numFmt w:val="bullet"/>
+      <w:lvlText w:val="o"/>
+      <w:lvlJc w:val="left"/>
+      <w:pPr>
+        <w:ind w:left="1440" w:hanging="360"/>
+      </w:pPr>
+      <w:rPr>
+        <w:rFonts w:ascii="Courier New" w:hAnsi="Courier New" w:cs="Courier New" w:hint="default"/>
+      </w:rPr>
+    </w:lvl>
+    <w:lvl w:ilvl="2" w:tplc="0C0A0005" w:tentative="1">
+      <w:start w:val="1"/>
+      <w:numFmt w:val="bullet"/>
+      <w:lvlText w:val=""/>
+      <w:lvlJc w:val="left"/>
+      <w:pPr>
+        <w:ind w:left="2160" w:hanging="360"/>
+      </w:pPr>
+      <w:rPr>
+        <w:rFonts w:ascii="Wingdings" w:hAnsi="Wingdings" w:hint="default"/>
+      </w:rPr>
+    </w:lvl>
+    <w:lvl w:ilvl="3" w:tplc="0C0A0001" w:tentative="1">
+      <w:start w:val="1"/>
+      <w:numFmt w:val="bullet"/>
+      <w:lvlText w:val=""/>
+      <w:lvlJc w:val="left"/>
+      <w:pPr>
+        <w:ind w:left="2880" w:hanging="360"/>
+      </w:pPr>
+      <w:rPr>
+        <w:rFonts w:ascii="Symbol" w:hAnsi="Symbol" w:hint="default"/>
+      </w:rPr>
+    </w:lvl>
+    <w:lvl w:ilvl="4" w:tplc="0C0A0003" w:tentative="1">
+      <w:start w:val="1"/>
+      <w:numFmt w:val="bullet"/>
+      <w:lvlText w:val="o"/>
+      <w:lvlJc w:val="left"/>
+      <w:pPr>
+        <w:ind w:left="3600" w:hanging="360"/>
+      </w:pPr>
+      <w:rPr>
+        <w:rFonts w:ascii="Courier New" w:hAnsi="Courier New" w:cs="Courier New" w:hint="default"/>
+      </w:rPr>
+    </w:lvl>
+    <w:lvl w:ilvl="5" w:tplc="0C0A0005" w:tentative="1">
+      <w:start w:val="1"/>
+      <w:numFmt w:val="bullet"/>
+      <w:lvlText w:val=""/>
+      <w:lvlJc w:val="left"/>
+      <w:pPr>
+        <w:ind w:left="4320" w:hanging="360"/>
+      </w:pPr>
+      <w:rPr>
+        <w:rFonts w:ascii="Wingdings" w:hAnsi="Wingdings" w:hint="default"/>
+      </w:rPr>
+    </w:lvl>
+    <w:lvl w:ilvl="6" w:tplc="0C0A0001" w:tentative="1">
+      <w:start w:val="1"/>
+      <w:numFmt w:val="bullet"/>
+      <w:lvlText w:val=""/>
+      <w:lvlJc w:val="left"/>
+      <w:pPr>
+        <w:ind w:left="5040" w:hanging="360"/>
+      </w:pPr>
+      <w:rPr>
+        <w:rFonts w:ascii="Symbol" w:hAnsi="Symbol" w:hint="default"/>
+      </w:rPr>
+    </w:lvl>
+    <w:lvl w:ilvl="7" w:tplc="0C0A0003" w:tentative="1">
+      <w:start w:val="1"/>
+      <w:numFmt w:val="bullet"/>
+      <w:lvlText w:val="o"/>
+      <w:lvlJc w:val="left"/>
+      <w:pPr>
+        <w:ind w:left="5760" w:hanging="360"/>
+      </w:pPr>
+      <w:rPr>
+        <w:rFonts w:ascii="Courier New" w:hAnsi="Courier New" w:cs="Courier New" w:hint="default"/>
+      </w:rPr>
+    </w:lvl>
+    <w:lvl w:ilvl="8" w:tplc="0C0A0005" w:tentative="1">
+      <w:start w:val="1"/>
+      <w:numFmt w:val="bullet"/>
+      <w:lvlText w:val=""/>
+      <w:lvlJc w:val="left"/>
+      <w:pPr>
+        <w:ind w:left="6480" w:hanging="360"/>
+      </w:pPr>
+      <w:rPr>
+        <w:rFonts w:ascii="Wingdings" w:hAnsi="Wingdings" w:hint="default"/>
+      </w:rPr>
+    </w:lvl>
+  </w:abstractNum>
+  <w:abstractNum w:abstractNumId="19" w15:restartNumberingAfterBreak="0">
     <w:nsid w:val="4738791C"/>
     <w:multiLevelType w:val="hybridMultilevel"/>
     <w:tmpl w:val="90AC8058"/>
@@ -3191,7 +4580,7 @@
       </w:rPr>
     </w:lvl>
   </w:abstractNum>
-  <w:abstractNum w:abstractNumId="18" w15:restartNumberingAfterBreak="0">
+  <w:abstractNum w:abstractNumId="20" w15:restartNumberingAfterBreak="0">
     <w:nsid w:val="48204604"/>
     <w:multiLevelType w:val="hybridMultilevel"/>
     <w:tmpl w:val="9F10C198"/>
@@ -3304,7 +4693,7 @@
       </w:rPr>
     </w:lvl>
   </w:abstractNum>
-  <w:abstractNum w:abstractNumId="19" w15:restartNumberingAfterBreak="0">
+  <w:abstractNum w:abstractNumId="21" w15:restartNumberingAfterBreak="0">
     <w:nsid w:val="4E3D4793"/>
     <w:multiLevelType w:val="hybridMultilevel"/>
     <w:tmpl w:val="E588372C"/>
@@ -3417,7 +4806,7 @@
       </w:rPr>
     </w:lvl>
   </w:abstractNum>
-  <w:abstractNum w:abstractNumId="20" w15:restartNumberingAfterBreak="0">
+  <w:abstractNum w:abstractNumId="22" w15:restartNumberingAfterBreak="0">
     <w:nsid w:val="50D4245B"/>
     <w:multiLevelType w:val="hybridMultilevel"/>
     <w:tmpl w:val="E3304032"/>
@@ -3530,7 +4919,7 @@
       </w:rPr>
     </w:lvl>
   </w:abstractNum>
-  <w:abstractNum w:abstractNumId="21" w15:restartNumberingAfterBreak="0">
+  <w:abstractNum w:abstractNumId="23" w15:restartNumberingAfterBreak="0">
     <w:nsid w:val="51526B43"/>
     <w:multiLevelType w:val="hybridMultilevel"/>
     <w:tmpl w:val="6C4C037C"/>
@@ -3643,7 +5032,7 @@
       </w:rPr>
     </w:lvl>
   </w:abstractNum>
-  <w:abstractNum w:abstractNumId="22" w15:restartNumberingAfterBreak="0">
+  <w:abstractNum w:abstractNumId="24" w15:restartNumberingAfterBreak="0">
     <w:nsid w:val="51934716"/>
     <w:multiLevelType w:val="hybridMultilevel"/>
     <w:tmpl w:val="8FE240EA"/>
@@ -3756,7 +5145,7 @@
       </w:rPr>
     </w:lvl>
   </w:abstractNum>
-  <w:abstractNum w:abstractNumId="23" w15:restartNumberingAfterBreak="0">
+  <w:abstractNum w:abstractNumId="25" w15:restartNumberingAfterBreak="0">
     <w:nsid w:val="544F34CB"/>
     <w:multiLevelType w:val="hybridMultilevel"/>
     <w:tmpl w:val="03F06FFE"/>
@@ -3869,7 +5258,7 @@
       </w:rPr>
     </w:lvl>
   </w:abstractNum>
-  <w:abstractNum w:abstractNumId="24" w15:restartNumberingAfterBreak="0">
+  <w:abstractNum w:abstractNumId="26" w15:restartNumberingAfterBreak="0">
     <w:nsid w:val="54D95A22"/>
     <w:multiLevelType w:val="hybridMultilevel"/>
     <w:tmpl w:val="2AA09F0E"/>
@@ -3982,7 +5371,7 @@
       </w:rPr>
     </w:lvl>
   </w:abstractNum>
-  <w:abstractNum w:abstractNumId="25" w15:restartNumberingAfterBreak="0">
+  <w:abstractNum w:abstractNumId="27" w15:restartNumberingAfterBreak="0">
     <w:nsid w:val="57A93570"/>
     <w:multiLevelType w:val="hybridMultilevel"/>
     <w:tmpl w:val="AD481932"/>
@@ -4095,7 +5484,7 @@
       </w:rPr>
     </w:lvl>
   </w:abstractNum>
-  <w:abstractNum w:abstractNumId="26" w15:restartNumberingAfterBreak="0">
+  <w:abstractNum w:abstractNumId="28" w15:restartNumberingAfterBreak="0">
     <w:nsid w:val="5D765169"/>
     <w:multiLevelType w:val="hybridMultilevel"/>
     <w:tmpl w:val="EDD45F84"/>
@@ -4208,7 +5597,233 @@
       </w:rPr>
     </w:lvl>
   </w:abstractNum>
-  <w:abstractNum w:abstractNumId="27" w15:restartNumberingAfterBreak="0">
+  <w:abstractNum w:abstractNumId="29" w15:restartNumberingAfterBreak="0">
+    <w:nsid w:val="5DBE03C9"/>
+    <w:multiLevelType w:val="hybridMultilevel"/>
+    <w:tmpl w:val="2E1E7C2C"/>
+    <w:lvl w:ilvl="0" w:tplc="0C0A0001">
+      <w:start w:val="1"/>
+      <w:numFmt w:val="bullet"/>
+      <w:lvlText w:val=""/>
+      <w:lvlJc w:val="left"/>
+      <w:pPr>
+        <w:ind w:left="720" w:hanging="360"/>
+      </w:pPr>
+      <w:rPr>
+        <w:rFonts w:ascii="Symbol" w:hAnsi="Symbol" w:hint="default"/>
+      </w:rPr>
+    </w:lvl>
+    <w:lvl w:ilvl="1" w:tplc="0C0A0003" w:tentative="1">
+      <w:start w:val="1"/>
+      <w:numFmt w:val="bullet"/>
+      <w:lvlText w:val="o"/>
+      <w:lvlJc w:val="left"/>
+      <w:pPr>
+        <w:ind w:left="1440" w:hanging="360"/>
+      </w:pPr>
+      <w:rPr>
+        <w:rFonts w:ascii="Courier New" w:hAnsi="Courier New" w:cs="Courier New" w:hint="default"/>
+      </w:rPr>
+    </w:lvl>
+    <w:lvl w:ilvl="2" w:tplc="0C0A0005" w:tentative="1">
+      <w:start w:val="1"/>
+      <w:numFmt w:val="bullet"/>
+      <w:lvlText w:val=""/>
+      <w:lvlJc w:val="left"/>
+      <w:pPr>
+        <w:ind w:left="2160" w:hanging="360"/>
+      </w:pPr>
+      <w:rPr>
+        <w:rFonts w:ascii="Wingdings" w:hAnsi="Wingdings" w:hint="default"/>
+      </w:rPr>
+    </w:lvl>
+    <w:lvl w:ilvl="3" w:tplc="0C0A0001" w:tentative="1">
+      <w:start w:val="1"/>
+      <w:numFmt w:val="bullet"/>
+      <w:lvlText w:val=""/>
+      <w:lvlJc w:val="left"/>
+      <w:pPr>
+        <w:ind w:left="2880" w:hanging="360"/>
+      </w:pPr>
+      <w:rPr>
+        <w:rFonts w:ascii="Symbol" w:hAnsi="Symbol" w:hint="default"/>
+      </w:rPr>
+    </w:lvl>
+    <w:lvl w:ilvl="4" w:tplc="0C0A0003" w:tentative="1">
+      <w:start w:val="1"/>
+      <w:numFmt w:val="bullet"/>
+      <w:lvlText w:val="o"/>
+      <w:lvlJc w:val="left"/>
+      <w:pPr>
+        <w:ind w:left="3600" w:hanging="360"/>
+      </w:pPr>
+      <w:rPr>
+        <w:rFonts w:ascii="Courier New" w:hAnsi="Courier New" w:cs="Courier New" w:hint="default"/>
+      </w:rPr>
+    </w:lvl>
+    <w:lvl w:ilvl="5" w:tplc="0C0A0005" w:tentative="1">
+      <w:start w:val="1"/>
+      <w:numFmt w:val="bullet"/>
+      <w:lvlText w:val=""/>
+      <w:lvlJc w:val="left"/>
+      <w:pPr>
+        <w:ind w:left="4320" w:hanging="360"/>
+      </w:pPr>
+      <w:rPr>
+        <w:rFonts w:ascii="Wingdings" w:hAnsi="Wingdings" w:hint="default"/>
+      </w:rPr>
+    </w:lvl>
+    <w:lvl w:ilvl="6" w:tplc="0C0A0001" w:tentative="1">
+      <w:start w:val="1"/>
+      <w:numFmt w:val="bullet"/>
+      <w:lvlText w:val=""/>
+      <w:lvlJc w:val="left"/>
+      <w:pPr>
+        <w:ind w:left="5040" w:hanging="360"/>
+      </w:pPr>
+      <w:rPr>
+        <w:rFonts w:ascii="Symbol" w:hAnsi="Symbol" w:hint="default"/>
+      </w:rPr>
+    </w:lvl>
+    <w:lvl w:ilvl="7" w:tplc="0C0A0003" w:tentative="1">
+      <w:start w:val="1"/>
+      <w:numFmt w:val="bullet"/>
+      <w:lvlText w:val="o"/>
+      <w:lvlJc w:val="left"/>
+      <w:pPr>
+        <w:ind w:left="5760" w:hanging="360"/>
+      </w:pPr>
+      <w:rPr>
+        <w:rFonts w:ascii="Courier New" w:hAnsi="Courier New" w:cs="Courier New" w:hint="default"/>
+      </w:rPr>
+    </w:lvl>
+    <w:lvl w:ilvl="8" w:tplc="0C0A0005" w:tentative="1">
+      <w:start w:val="1"/>
+      <w:numFmt w:val="bullet"/>
+      <w:lvlText w:val=""/>
+      <w:lvlJc w:val="left"/>
+      <w:pPr>
+        <w:ind w:left="6480" w:hanging="360"/>
+      </w:pPr>
+      <w:rPr>
+        <w:rFonts w:ascii="Wingdings" w:hAnsi="Wingdings" w:hint="default"/>
+      </w:rPr>
+    </w:lvl>
+  </w:abstractNum>
+  <w:abstractNum w:abstractNumId="30" w15:restartNumberingAfterBreak="0">
+    <w:nsid w:val="5EFA6F30"/>
+    <w:multiLevelType w:val="hybridMultilevel"/>
+    <w:tmpl w:val="8CCE5DAA"/>
+    <w:lvl w:ilvl="0" w:tplc="0C0A0001">
+      <w:start w:val="1"/>
+      <w:numFmt w:val="bullet"/>
+      <w:lvlText w:val=""/>
+      <w:lvlJc w:val="left"/>
+      <w:pPr>
+        <w:ind w:left="720" w:hanging="360"/>
+      </w:pPr>
+      <w:rPr>
+        <w:rFonts w:ascii="Symbol" w:hAnsi="Symbol" w:hint="default"/>
+      </w:rPr>
+    </w:lvl>
+    <w:lvl w:ilvl="1" w:tplc="0C0A0003" w:tentative="1">
+      <w:start w:val="1"/>
+      <w:numFmt w:val="bullet"/>
+      <w:lvlText w:val="o"/>
+      <w:lvlJc w:val="left"/>
+      <w:pPr>
+        <w:ind w:left="1440" w:hanging="360"/>
+      </w:pPr>
+      <w:rPr>
+        <w:rFonts w:ascii="Courier New" w:hAnsi="Courier New" w:cs="Courier New" w:hint="default"/>
+      </w:rPr>
+    </w:lvl>
+    <w:lvl w:ilvl="2" w:tplc="0C0A0005" w:tentative="1">
+      <w:start w:val="1"/>
+      <w:numFmt w:val="bullet"/>
+      <w:lvlText w:val=""/>
+      <w:lvlJc w:val="left"/>
+      <w:pPr>
+        <w:ind w:left="2160" w:hanging="360"/>
+      </w:pPr>
+      <w:rPr>
+        <w:rFonts w:ascii="Wingdings" w:hAnsi="Wingdings" w:hint="default"/>
+      </w:rPr>
+    </w:lvl>
+    <w:lvl w:ilvl="3" w:tplc="0C0A0001" w:tentative="1">
+      <w:start w:val="1"/>
+      <w:numFmt w:val="bullet"/>
+      <w:lvlText w:val=""/>
+      <w:lvlJc w:val="left"/>
+      <w:pPr>
+        <w:ind w:left="2880" w:hanging="360"/>
+      </w:pPr>
+      <w:rPr>
+        <w:rFonts w:ascii="Symbol" w:hAnsi="Symbol" w:hint="default"/>
+      </w:rPr>
+    </w:lvl>
+    <w:lvl w:ilvl="4" w:tplc="0C0A0003" w:tentative="1">
+      <w:start w:val="1"/>
+      <w:numFmt w:val="bullet"/>
+      <w:lvlText w:val="o"/>
+      <w:lvlJc w:val="left"/>
+      <w:pPr>
+        <w:ind w:left="3600" w:hanging="360"/>
+      </w:pPr>
+      <w:rPr>
+        <w:rFonts w:ascii="Courier New" w:hAnsi="Courier New" w:cs="Courier New" w:hint="default"/>
+      </w:rPr>
+    </w:lvl>
+    <w:lvl w:ilvl="5" w:tplc="0C0A0005" w:tentative="1">
+      <w:start w:val="1"/>
+      <w:numFmt w:val="bullet"/>
+      <w:lvlText w:val=""/>
+      <w:lvlJc w:val="left"/>
+      <w:pPr>
+        <w:ind w:left="4320" w:hanging="360"/>
+      </w:pPr>
+      <w:rPr>
+        <w:rFonts w:ascii="Wingdings" w:hAnsi="Wingdings" w:hint="default"/>
+      </w:rPr>
+    </w:lvl>
+    <w:lvl w:ilvl="6" w:tplc="0C0A0001" w:tentative="1">
+      <w:start w:val="1"/>
+      <w:numFmt w:val="bullet"/>
+      <w:lvlText w:val=""/>
+      <w:lvlJc w:val="left"/>
+      <w:pPr>
+        <w:ind w:left="5040" w:hanging="360"/>
+      </w:pPr>
+      <w:rPr>
+        <w:rFonts w:ascii="Symbol" w:hAnsi="Symbol" w:hint="default"/>
+      </w:rPr>
+    </w:lvl>
+    <w:lvl w:ilvl="7" w:tplc="0C0A0003" w:tentative="1">
+      <w:start w:val="1"/>
+      <w:numFmt w:val="bullet"/>
+      <w:lvlText w:val="o"/>
+      <w:lvlJc w:val="left"/>
+      <w:pPr>
+        <w:ind w:left="5760" w:hanging="360"/>
+      </w:pPr>
+      <w:rPr>
+        <w:rFonts w:ascii="Courier New" w:hAnsi="Courier New" w:cs="Courier New" w:hint="default"/>
+      </w:rPr>
+    </w:lvl>
+    <w:lvl w:ilvl="8" w:tplc="0C0A0005" w:tentative="1">
+      <w:start w:val="1"/>
+      <w:numFmt w:val="bullet"/>
+      <w:lvlText w:val=""/>
+      <w:lvlJc w:val="left"/>
+      <w:pPr>
+        <w:ind w:left="6480" w:hanging="360"/>
+      </w:pPr>
+      <w:rPr>
+        <w:rFonts w:ascii="Wingdings" w:hAnsi="Wingdings" w:hint="default"/>
+      </w:rPr>
+    </w:lvl>
+  </w:abstractNum>
+  <w:abstractNum w:abstractNumId="31" w15:restartNumberingAfterBreak="0">
     <w:nsid w:val="5FC670E6"/>
     <w:multiLevelType w:val="hybridMultilevel"/>
     <w:tmpl w:val="FB940E48"/>
@@ -4321,7 +5936,7 @@
       </w:rPr>
     </w:lvl>
   </w:abstractNum>
-  <w:abstractNum w:abstractNumId="28" w15:restartNumberingAfterBreak="0">
+  <w:abstractNum w:abstractNumId="32" w15:restartNumberingAfterBreak="0">
     <w:nsid w:val="7051184B"/>
     <w:multiLevelType w:val="hybridMultilevel"/>
     <w:tmpl w:val="5EAA3674"/>
@@ -4434,7 +6049,7 @@
       </w:rPr>
     </w:lvl>
   </w:abstractNum>
-  <w:abstractNum w:abstractNumId="29" w15:restartNumberingAfterBreak="0">
+  <w:abstractNum w:abstractNumId="33" w15:restartNumberingAfterBreak="0">
     <w:nsid w:val="724472ED"/>
     <w:multiLevelType w:val="hybridMultilevel"/>
     <w:tmpl w:val="CC627302"/>
@@ -4547,7 +6162,7 @@
       </w:rPr>
     </w:lvl>
   </w:abstractNum>
-  <w:abstractNum w:abstractNumId="30" w15:restartNumberingAfterBreak="0">
+  <w:abstractNum w:abstractNumId="34" w15:restartNumberingAfterBreak="0">
     <w:nsid w:val="75D54FF0"/>
     <w:multiLevelType w:val="hybridMultilevel"/>
     <w:tmpl w:val="F3AEE280"/>
@@ -4660,7 +6275,7 @@
       </w:rPr>
     </w:lvl>
   </w:abstractNum>
-  <w:abstractNum w:abstractNumId="31" w15:restartNumberingAfterBreak="0">
+  <w:abstractNum w:abstractNumId="35" w15:restartNumberingAfterBreak="0">
     <w:nsid w:val="7C593522"/>
     <w:multiLevelType w:val="hybridMultilevel"/>
     <w:tmpl w:val="357051BE"/>
@@ -4774,13 +6389,13 @@
     </w:lvl>
   </w:abstractNum>
   <w:num w:numId="1">
-    <w:abstractNumId w:val="29"/>
+    <w:abstractNumId w:val="33"/>
   </w:num>
   <w:num w:numId="2">
-    <w:abstractNumId w:val="20"/>
+    <w:abstractNumId w:val="22"/>
   </w:num>
   <w:num w:numId="3">
-    <w:abstractNumId w:val="21"/>
+    <w:abstractNumId w:val="23"/>
   </w:num>
   <w:num w:numId="4">
     <w:abstractNumId w:val="14"/>
@@ -4792,13 +6407,13 @@
     <w:abstractNumId w:val="0"/>
   </w:num>
   <w:num w:numId="7">
-    <w:abstractNumId w:val="22"/>
+    <w:abstractNumId w:val="24"/>
   </w:num>
   <w:num w:numId="8">
-    <w:abstractNumId w:val="31"/>
+    <w:abstractNumId w:val="35"/>
   </w:num>
   <w:num w:numId="9">
-    <w:abstractNumId w:val="25"/>
+    <w:abstractNumId w:val="27"/>
   </w:num>
   <w:num w:numId="10">
     <w:abstractNumId w:val="8"/>
@@ -4810,7 +6425,7 @@
     <w:abstractNumId w:val="3"/>
   </w:num>
   <w:num w:numId="13">
-    <w:abstractNumId w:val="28"/>
+    <w:abstractNumId w:val="32"/>
   </w:num>
   <w:num w:numId="14">
     <w:abstractNumId w:val="9"/>
@@ -4819,7 +6434,7 @@
     <w:abstractNumId w:val="7"/>
   </w:num>
   <w:num w:numId="16">
-    <w:abstractNumId w:val="30"/>
+    <w:abstractNumId w:val="34"/>
   </w:num>
   <w:num w:numId="17">
     <w:abstractNumId w:val="2"/>
@@ -4831,25 +6446,25 @@
     <w:abstractNumId w:val="16"/>
   </w:num>
   <w:num w:numId="20">
-    <w:abstractNumId w:val="18"/>
+    <w:abstractNumId w:val="20"/>
   </w:num>
   <w:num w:numId="21">
     <w:abstractNumId w:val="4"/>
   </w:num>
   <w:num w:numId="22">
-    <w:abstractNumId w:val="26"/>
+    <w:abstractNumId w:val="28"/>
   </w:num>
   <w:num w:numId="23">
-    <w:abstractNumId w:val="23"/>
+    <w:abstractNumId w:val="25"/>
   </w:num>
   <w:num w:numId="24">
     <w:abstractNumId w:val="6"/>
   </w:num>
   <w:num w:numId="25">
-    <w:abstractNumId w:val="27"/>
+    <w:abstractNumId w:val="31"/>
   </w:num>
   <w:num w:numId="26">
-    <w:abstractNumId w:val="19"/>
+    <w:abstractNumId w:val="21"/>
   </w:num>
   <w:num w:numId="27">
     <w:abstractNumId w:val="13"/>
@@ -4858,7 +6473,7 @@
     <w:abstractNumId w:val="12"/>
   </w:num>
   <w:num w:numId="29">
-    <w:abstractNumId w:val="17"/>
+    <w:abstractNumId w:val="19"/>
   </w:num>
   <w:num w:numId="30">
     <w:abstractNumId w:val="15"/>
@@ -4867,7 +6482,19 @@
     <w:abstractNumId w:val="5"/>
   </w:num>
   <w:num w:numId="32">
-    <w:abstractNumId w:val="24"/>
+    <w:abstractNumId w:val="26"/>
+  </w:num>
+  <w:num w:numId="33">
+    <w:abstractNumId w:val="17"/>
+  </w:num>
+  <w:num w:numId="34">
+    <w:abstractNumId w:val="30"/>
+  </w:num>
+  <w:num w:numId="35">
+    <w:abstractNumId w:val="29"/>
+  </w:num>
+  <w:num w:numId="36">
+    <w:abstractNumId w:val="18"/>
   </w:num>
 </w:numbering>
 </file>
@@ -5948,11 +7575,38 @@
     <b:JournalName>AI Magazine</b:JournalName>
     <b:RefOrder>1</b:RefOrder>
   </b:Source>
+  <b:Source>
+    <b:Tag>htt</b:Tag>
+    <b:SourceType>DocumentFromInternetSite</b:SourceType>
+    <b:Guid>{BAD81A0B-19EA-4AAC-9E98-2803A8E63327}</b:Guid>
+    <b:URL>https://www.nebrija.es/~cmalagon/ia/transparencias/representacion_del_conocimiento_prolog.pdf</b:URL>
+    <b:RefOrder>2</b:RefOrder>
+  </b:Source>
+  <b:Source>
+    <b:Tag>Jul14</b:Tag>
+    <b:SourceType>InternetSite</b:SourceType>
+    <b:Guid>{36E2A944-2BB1-4D5C-8440-EE7AD58CADAB}</b:Guid>
+    <b:Title>Definicion.de</b:Title>
+    <b:Year>2014</b:Year>
+    <b:URL>https://definicion.de/red-semantica/</b:URL>
+    <b:Author>
+      <b:Author>
+        <b:NameList>
+          <b:Person>
+            <b:Last>Julián Pérez Porto</b:Last>
+            <b:First>Ana</b:First>
+            <b:Middle>Gardey</b:Middle>
+          </b:Person>
+        </b:NameList>
+      </b:Author>
+    </b:Author>
+    <b:RefOrder>3</b:RefOrder>
+  </b:Source>
 </b:Sources>
 </file>
 
 <file path=customXml/itemProps1.xml><?xml version="1.0" encoding="utf-8"?>
-<ds:datastoreItem xmlns:ds="http://schemas.openxmlformats.org/officeDocument/2006/customXml" ds:itemID="{48EB08CF-0525-4F2E-90E0-C70EC3409091}">
+<ds:datastoreItem xmlns:ds="http://schemas.openxmlformats.org/officeDocument/2006/customXml" ds:itemID="{7E81560F-E4CC-41E6-B7C5-9063423BE36D}">
   <ds:schemaRefs>
     <ds:schemaRef ds:uri="http://schemas.openxmlformats.org/officeDocument/2006/bibliography"/>
   </ds:schemaRefs>

</xml_diff>

<commit_message>
Modificaciones en la memoria del trabajo teorico
</commit_message>
<xml_diff>
--- a/TrabajoTeorico/memoria.docx
+++ b/TrabajoTeorico/memoria.docx
@@ -1,6 +1,6 @@
 
 <file path=word/document.xml><?xml version="1.0" encoding="utf-8"?>
-<w:document xmlns:wpc="http://schemas.microsoft.com/office/word/2010/wordprocessingCanvas" xmlns:cx="http://schemas.microsoft.com/office/drawing/2014/chartex" xmlns:cx1="http://schemas.microsoft.com/office/drawing/2015/9/8/chartex" xmlns:cx2="http://schemas.microsoft.com/office/drawing/2015/10/21/chartex" xmlns:cx3="http://schemas.microsoft.com/office/drawing/2016/5/9/chartex" xmlns:cx4="http://schemas.microsoft.com/office/drawing/2016/5/10/chartex" xmlns:cx5="http://schemas.microsoft.com/office/drawing/2016/5/11/chartex" xmlns:cx6="http://schemas.microsoft.com/office/drawing/2016/5/12/chartex" xmlns:cx7="http://schemas.microsoft.com/office/drawing/2016/5/13/chartex" xmlns:cx8="http://schemas.microsoft.com/office/drawing/2016/5/14/chartex" xmlns:mc="http://schemas.openxmlformats.org/markup-compatibility/2006" xmlns:aink="http://schemas.microsoft.com/office/drawing/2016/ink" xmlns:am3d="http://schemas.microsoft.com/office/drawing/2017/model3d" xmlns:o="urn:schemas-microsoft-com:office:office" xmlns:r="http://schemas.openxmlformats.org/officeDocument/2006/relationships" xmlns:m="http://schemas.openxmlformats.org/officeDocument/2006/math" xmlns:v="urn:schemas-microsoft-com:vml" xmlns:wp14="http://schemas.microsoft.com/office/word/2010/wordprocessingDrawing" xmlns:wp="http://schemas.openxmlformats.org/drawingml/2006/wordprocessingDrawing" xmlns:w10="urn:schemas-microsoft-com:office:word" xmlns:w="http://schemas.openxmlformats.org/wordprocessingml/2006/main" xmlns:w14="http://schemas.microsoft.com/office/word/2010/wordml" xmlns:w15="http://schemas.microsoft.com/office/word/2012/wordml" xmlns:w16cid="http://schemas.microsoft.com/office/word/2016/wordml/cid" xmlns:w16se="http://schemas.microsoft.com/office/word/2015/wordml/symex" xmlns:wpg="http://schemas.microsoft.com/office/word/2010/wordprocessingGroup" xmlns:wpi="http://schemas.microsoft.com/office/word/2010/wordprocessingInk" xmlns:wne="http://schemas.microsoft.com/office/word/2006/wordml" xmlns:wps="http://schemas.microsoft.com/office/word/2010/wordprocessingShape" mc:Ignorable="w14 w15 w16se w16cid wp14">
+<w:document xmlns:wpc="http://schemas.microsoft.com/office/word/2010/wordprocessingCanvas" xmlns:cx="http://schemas.microsoft.com/office/drawing/2014/chartex" xmlns:cx1="http://schemas.microsoft.com/office/drawing/2015/9/8/chartex" xmlns:cx2="http://schemas.microsoft.com/office/drawing/2015/10/21/chartex" xmlns:cx3="http://schemas.microsoft.com/office/drawing/2016/5/9/chartex" xmlns:cx4="http://schemas.microsoft.com/office/drawing/2016/5/10/chartex" xmlns:cx5="http://schemas.microsoft.com/office/drawing/2016/5/11/chartex" xmlns:cx6="http://schemas.microsoft.com/office/drawing/2016/5/12/chartex" xmlns:cx7="http://schemas.microsoft.com/office/drawing/2016/5/13/chartex" xmlns:cx8="http://schemas.microsoft.com/office/drawing/2016/5/14/chartex" xmlns:mc="http://schemas.openxmlformats.org/markup-compatibility/2006" xmlns:aink="http://schemas.microsoft.com/office/drawing/2016/ink" xmlns:am3d="http://schemas.microsoft.com/office/drawing/2017/model3d" xmlns:o="urn:schemas-microsoft-com:office:office" xmlns:r="http://schemas.openxmlformats.org/officeDocument/2006/relationships" xmlns:m="http://schemas.openxmlformats.org/officeDocument/2006/math" xmlns:v="urn:schemas-microsoft-com:vml" xmlns:wp14="http://schemas.microsoft.com/office/word/2010/wordprocessingDrawing" xmlns:wp="http://schemas.openxmlformats.org/drawingml/2006/wordprocessingDrawing" xmlns:w10="urn:schemas-microsoft-com:office:word" xmlns:w="http://schemas.openxmlformats.org/wordprocessingml/2006/main" xmlns:w14="http://schemas.microsoft.com/office/word/2010/wordml" xmlns:w15="http://schemas.microsoft.com/office/word/2012/wordml" xmlns:w16cex="http://schemas.microsoft.com/office/word/2018/wordml/cex" xmlns:w16cid="http://schemas.microsoft.com/office/word/2016/wordml/cid" xmlns:w16="http://schemas.microsoft.com/office/word/2018/wordml" xmlns:w16se="http://schemas.microsoft.com/office/word/2015/wordml/symex" xmlns:wpg="http://schemas.microsoft.com/office/word/2010/wordprocessingGroup" xmlns:wpi="http://schemas.microsoft.com/office/word/2010/wordprocessingInk" xmlns:wne="http://schemas.microsoft.com/office/word/2006/wordml" xmlns:wps="http://schemas.microsoft.com/office/word/2010/wordprocessingShape" mc:Ignorable="w14 w15 w16se w16cid w16 w16cex wp14">
   <w:body>
     <w:p>
       <w:r>
@@ -1350,58 +1350,47 @@
     </w:tbl>
     <w:p/>
     <w:p>
+      <w:pPr>
+        <w:jc w:val="both"/>
+      </w:pPr>
       <w:r>
         <w:t>Técnica que permite llegar mediante el razonamiento a una conclusión, basándose en unas premisas dadas.</w:t>
       </w:r>
     </w:p>
     <w:p>
       <w:pPr>
-        <w:rPr>
-          <w:color w:val="FF0000"/>
-        </w:rPr>
-      </w:pPr>
-      <w:r>
-        <w:rPr>
-          <w:color w:val="FF0000"/>
-        </w:rPr>
+        <w:jc w:val="both"/>
+      </w:pPr>
+      <w:r>
         <w:t>Este razonamiento puede ser deductivo, donde la conclusión contiene conocimiento que es deducido de forma inmediata de las premisas</w:t>
       </w:r>
       <w:r>
-        <w:rPr>
-          <w:color w:val="FF0000"/>
-        </w:rPr>
         <w:t xml:space="preserve">. Un ejemplo de razonamiento deductivo seria, si todos los humanos son mortales, y Jonny </w:t>
       </w:r>
       <w:proofErr w:type="spellStart"/>
       <w:r>
-        <w:rPr>
-          <w:color w:val="FF0000"/>
-        </w:rPr>
         <w:t>Depp</w:t>
       </w:r>
       <w:proofErr w:type="spellEnd"/>
       <w:r>
-        <w:rPr>
-          <w:color w:val="FF0000"/>
-        </w:rPr>
         <w:t xml:space="preserve"> es humano, por lo que podemos deducir que Jonny </w:t>
       </w:r>
       <w:proofErr w:type="spellStart"/>
       <w:r>
-        <w:rPr>
-          <w:color w:val="FF0000"/>
-        </w:rPr>
         <w:t>Depp</w:t>
       </w:r>
       <w:proofErr w:type="spellEnd"/>
       <w:r>
-        <w:rPr>
-          <w:color w:val="FF0000"/>
-        </w:rPr>
         <w:t xml:space="preserve"> es mortal</w:t>
       </w:r>
-    </w:p>
-    <w:p>
+      <w:r>
+        <w:t>.</w:t>
+      </w:r>
+    </w:p>
+    <w:p>
+      <w:pPr>
+        <w:jc w:val="both"/>
+      </w:pPr>
       <w:r>
         <w:t xml:space="preserve"> </w:t>
       </w:r>
@@ -1438,6 +1427,7 @@
     </w:p>
     <w:p>
       <w:pPr>
+        <w:jc w:val="both"/>
         <w:rPr>
           <w:color w:val="000000" w:themeColor="text1"/>
         </w:rPr>
@@ -1499,7 +1489,19 @@
         <w:t>Lógica clásica</w:t>
       </w:r>
       <w:r>
-        <w:t>, son aquella que una conclusión es verdadera totalmente o falsa totalmente.</w:t>
+        <w:t xml:space="preserve">, </w:t>
+      </w:r>
+      <w:r>
+        <w:t>es</w:t>
+      </w:r>
+      <w:r>
+        <w:t xml:space="preserve"> aquella </w:t>
+      </w:r>
+      <w:r>
+        <w:t>donde</w:t>
+      </w:r>
+      <w:r>
+        <w:t xml:space="preserve"> una conclusión es verdadera totalmente o falsa totalmente.</w:t>
       </w:r>
     </w:p>
     <w:p>
@@ -1633,6 +1635,9 @@
       </w:pPr>
     </w:p>
     <w:p>
+      <w:pPr>
+        <w:keepNext/>
+      </w:pPr>
       <w:r>
         <w:rPr>
           <w:noProof/>
@@ -1687,6 +1692,26 @@
         </w:drawing>
       </w:r>
     </w:p>
+    <w:p>
+      <w:pPr>
+        <w:pStyle w:val="Descripcin"/>
+        <w:jc w:val="center"/>
+      </w:pPr>
+      <w:r>
+        <w:t xml:space="preserve">Ilustración </w:t>
+      </w:r>
+      <w:fldSimple w:instr=" SEQ Ilustración \* ARABIC ">
+        <w:r>
+          <w:rPr>
+            <w:noProof/>
+          </w:rPr>
+          <w:t>1</w:t>
+        </w:r>
+      </w:fldSimple>
+      <w:r>
+        <w:t>.</w:t>
+      </w:r>
+    </w:p>
     <w:p/>
     <w:p>
       <w:pPr>
@@ -1796,13 +1821,9 @@
         <w:rPr>
           <w:b/>
           <w:bCs/>
-          <w:color w:val="FF0000"/>
         </w:rPr>
       </w:pPr>
       <w:r>
-        <w:rPr>
-          <w:color w:val="FF0000"/>
-        </w:rPr>
         <w:t>Es poco utilizado en problemas reales.</w:t>
       </w:r>
     </w:p>
@@ -1816,25 +1837,15 @@
         <w:rPr>
           <w:b/>
           <w:bCs/>
-          <w:color w:val="FF0000"/>
         </w:rPr>
       </w:pPr>
       <w:r>
-        <w:rPr>
-          <w:color w:val="FF0000"/>
-        </w:rPr>
         <w:t xml:space="preserve">Dependiendo del problema, el motor de </w:t>
       </w:r>
       <w:r>
-        <w:rPr>
-          <w:color w:val="FF0000"/>
-        </w:rPr>
         <w:t>inferencia</w:t>
       </w:r>
       <w:r>
-        <w:rPr>
-          <w:color w:val="FF0000"/>
-        </w:rPr>
         <w:t xml:space="preserve"> puede ser ineficiente. </w:t>
       </w:r>
     </w:p>
@@ -1946,7 +1957,13 @@
         </w:numPr>
       </w:pPr>
       <w:r>
-        <w:t>Mediante un grafo: Conjunto de elementos denominados nodos o vértices que se conectan a través de enlaces conocidos como arcos o aristas. (Ilustración 1)</w:t>
+        <w:t xml:space="preserve">Mediante un grafo: Conjunto de elementos denominados nodos o vértices que se conectan a través de enlaces conocidos como arcos o aristas. (Ilustración </w:t>
+      </w:r>
+      <w:r>
+        <w:t>2</w:t>
+      </w:r>
+      <w:r>
+        <w:t>)</w:t>
       </w:r>
       <w:r>
         <w:t>.</w:t>
@@ -2014,7 +2031,7 @@
                                 <w:rPr>
                                   <w:noProof/>
                                 </w:rPr>
-                                <w:t>1</w:t>
+                                <w:t>2</w:t>
                               </w:r>
                             </w:fldSimple>
                             <w:r>
@@ -2059,7 +2076,7 @@
                           <w:rPr>
                             <w:noProof/>
                           </w:rPr>
-                          <w:t>1</w:t>
+                          <w:t>2</w:t>
                         </w:r>
                       </w:fldSimple>
                       <w:r>
@@ -2509,7 +2526,19 @@
         </w:numPr>
       </w:pPr>
       <w:r>
-        <w:t>Con un gran numero de reglas, es difícil saber que papel toma una de ella en concreto.</w:t>
+        <w:t>Con un gran numero de reglas, es difícil saber qu</w:t>
+      </w:r>
+      <w:r>
+        <w:t>é</w:t>
+      </w:r>
+      <w:r>
+        <w:t xml:space="preserve"> papel toma una de ella</w:t>
+      </w:r>
+      <w:r>
+        <w:t>s</w:t>
+      </w:r>
+      <w:r>
+        <w:t xml:space="preserve"> en concreto.</w:t>
       </w:r>
     </w:p>
     <w:p>
@@ -2654,14 +2683,18 @@
     </w:p>
     <w:p>
       <w:pPr>
-        <w:jc w:val="both"/>
-      </w:pPr>
-      <w:r>
+        <w:keepNext/>
+        <w:jc w:val="center"/>
+      </w:pPr>
+      <w:r>
+        <w:rPr>
+          <w:noProof/>
+        </w:rPr>
         <w:lastRenderedPageBreak/>
         <w:drawing>
-          <wp:inline distT="0" distB="0" distL="0" distR="0" wp14:anchorId="517F2997" wp14:editId="13F92FE9">
-            <wp:extent cx="5400040" cy="2845435"/>
-            <wp:effectExtent l="0" t="0" r="0" b="0"/>
+          <wp:inline distT="0" distB="0" distL="0" distR="0" wp14:anchorId="517F2997" wp14:editId="758E2F1E">
+            <wp:extent cx="4921250" cy="2701960"/>
+            <wp:effectExtent l="19050" t="19050" r="12700" b="22225"/>
             <wp:docPr id="6" name="Imagen 6"/>
             <wp:cNvGraphicFramePr>
               <a:graphicFrameLocks xmlns:a="http://schemas.openxmlformats.org/drawingml/2006/main" noChangeAspect="1"/>
@@ -2673,26 +2706,55 @@
                     <pic:cNvPr id="1" name=""/>
                     <pic:cNvPicPr/>
                   </pic:nvPicPr>
-                  <pic:blipFill>
+                  <pic:blipFill rotWithShape="1">
                     <a:blip r:embed="rId12"/>
-                    <a:stretch>
-                      <a:fillRect/>
-                    </a:stretch>
+                    <a:srcRect t="5031" r="8855"/>
+                    <a:stretch/>
                   </pic:blipFill>
-                  <pic:spPr>
+                  <pic:spPr bwMode="auto">
                     <a:xfrm>
                       <a:off x="0" y="0"/>
-                      <a:ext cx="5400040" cy="2845435"/>
+                      <a:ext cx="4921858" cy="2702294"/>
                     </a:xfrm>
                     <a:prstGeom prst="rect">
                       <a:avLst/>
                     </a:prstGeom>
+                    <a:ln>
+                      <a:solidFill>
+                        <a:srgbClr val="CC3399"/>
+                      </a:solidFill>
+                    </a:ln>
+                    <a:extLst>
+                      <a:ext uri="{53640926-AAD7-44D8-BBD7-CCE9431645EC}">
+                        <a14:shadowObscured xmlns:a14="http://schemas.microsoft.com/office/drawing/2010/main"/>
+                      </a:ext>
+                    </a:extLst>
                   </pic:spPr>
                 </pic:pic>
               </a:graphicData>
             </a:graphic>
           </wp:inline>
         </w:drawing>
+      </w:r>
+    </w:p>
+    <w:p>
+      <w:pPr>
+        <w:pStyle w:val="Descripcin"/>
+        <w:jc w:val="center"/>
+      </w:pPr>
+      <w:r>
+        <w:t xml:space="preserve">Ilustración </w:t>
+      </w:r>
+      <w:fldSimple w:instr=" SEQ Ilustración \* ARABIC ">
+        <w:r>
+          <w:rPr>
+            <w:noProof/>
+          </w:rPr>
+          <w:t>3</w:t>
+        </w:r>
+      </w:fldSimple>
+      <w:r>
+        <w:t>.</w:t>
       </w:r>
     </w:p>
     <w:p>
@@ -2786,12 +2848,7 @@
         </w:rPr>
       </w:pPr>
       <w:r>
-        <w:t>Acomodación a las nuevas situaciones</w:t>
-      </w:r>
-      <w:bookmarkStart w:id="5" w:name="_GoBack"/>
-      <w:bookmarkEnd w:id="5"/>
-      <w:r>
-        <w:t>.</w:t>
+        <w:t>Acomodación a las nuevas situaciones.</w:t>
       </w:r>
     </w:p>
     <w:p>
@@ -2911,6 +2968,51 @@
         <w:jc w:val="both"/>
       </w:pPr>
     </w:p>
+    <w:p>
+      <w:pPr>
+        <w:jc w:val="both"/>
+      </w:pPr>
+    </w:p>
+    <w:p>
+      <w:pPr>
+        <w:jc w:val="both"/>
+      </w:pPr>
+    </w:p>
+    <w:p>
+      <w:pPr>
+        <w:jc w:val="both"/>
+      </w:pPr>
+    </w:p>
+    <w:p>
+      <w:pPr>
+        <w:jc w:val="both"/>
+      </w:pPr>
+    </w:p>
+    <w:p>
+      <w:pPr>
+        <w:jc w:val="both"/>
+      </w:pPr>
+    </w:p>
+    <w:p>
+      <w:pPr>
+        <w:jc w:val="both"/>
+      </w:pPr>
+    </w:p>
+    <w:p>
+      <w:pPr>
+        <w:jc w:val="both"/>
+      </w:pPr>
+    </w:p>
+    <w:p>
+      <w:pPr>
+        <w:jc w:val="both"/>
+      </w:pPr>
+    </w:p>
+    <w:p>
+      <w:pPr>
+        <w:jc w:val="both"/>
+      </w:pPr>
+    </w:p>
     <w:tbl>
       <w:tblPr>
         <w:tblStyle w:val="Tablaconcuadrcula"/>
@@ -2945,7 +3047,6 @@
                 <w:szCs w:val="44"/>
               </w:rPr>
             </w:pPr>
-            <w:bookmarkStart w:id="6" w:name="_Toc41331546"/>
             <w:r>
               <w:rPr>
                 <w:b/>
@@ -2954,7 +3055,7 @@
                 <w:sz w:val="44"/>
                 <w:szCs w:val="44"/>
               </w:rPr>
-              <w:t xml:space="preserve">2. </w:t>
+              <w:t>3</w:t>
             </w:r>
             <w:r>
               <w:rPr>
@@ -2964,9 +3065,83 @@
                 <w:sz w:val="44"/>
                 <w:szCs w:val="44"/>
               </w:rPr>
+              <w:t>.</w:t>
+            </w:r>
+            <w:r>
+              <w:rPr>
+                <w:b/>
+                <w:bCs/>
+                <w:color w:val="88167A"/>
+                <w:sz w:val="44"/>
+                <w:szCs w:val="44"/>
+              </w:rPr>
+              <w:t xml:space="preserve"> EN DETALLE: REDES NEURONALES</w:t>
+            </w:r>
+          </w:p>
+        </w:tc>
+      </w:tr>
+    </w:tbl>
+    <w:p>
+      <w:pPr>
+        <w:jc w:val="both"/>
+      </w:pPr>
+    </w:p>
+    <w:tbl>
+      <w:tblPr>
+        <w:tblStyle w:val="Tablaconcuadrcula"/>
+        <w:tblpPr w:leftFromText="141" w:rightFromText="141" w:vertAnchor="text" w:tblpY="12"/>
+        <w:tblW w:w="0" w:type="auto"/>
+        <w:tblBorders>
+          <w:top w:val="none" w:sz="0" w:space="0" w:color="auto"/>
+          <w:left w:val="none" w:sz="0" w:space="0" w:color="auto"/>
+          <w:bottom w:val="single" w:sz="24" w:space="0" w:color="88167A"/>
+          <w:right w:val="none" w:sz="0" w:space="0" w:color="auto"/>
+          <w:insideH w:val="none" w:sz="0" w:space="0" w:color="auto"/>
+          <w:insideV w:val="none" w:sz="0" w:space="0" w:color="auto"/>
+        </w:tblBorders>
+        <w:tblLook w:val="04A0" w:firstRow="1" w:lastRow="0" w:firstColumn="1" w:lastColumn="0" w:noHBand="0" w:noVBand="1"/>
+      </w:tblPr>
+      <w:tblGrid>
+        <w:gridCol w:w="8494"/>
+      </w:tblGrid>
+      <w:tr>
+        <w:tc>
+          <w:tcPr>
+            <w:tcW w:w="8494" w:type="dxa"/>
+          </w:tcPr>
+          <w:p>
+            <w:pPr>
+              <w:pStyle w:val="Ttulo1"/>
+              <w:outlineLvl w:val="0"/>
+              <w:rPr>
+                <w:b/>
+                <w:bCs/>
+                <w:sz w:val="44"/>
+                <w:szCs w:val="44"/>
+              </w:rPr>
+            </w:pPr>
+            <w:bookmarkStart w:id="5" w:name="_Toc41331546"/>
+            <w:r>
+              <w:rPr>
+                <w:b/>
+                <w:bCs/>
+                <w:color w:val="88167A"/>
+                <w:sz w:val="44"/>
+                <w:szCs w:val="44"/>
+              </w:rPr>
+              <w:t xml:space="preserve">2. </w:t>
+            </w:r>
+            <w:r>
+              <w:rPr>
+                <w:b/>
+                <w:bCs/>
+                <w:color w:val="88167A"/>
+                <w:sz w:val="44"/>
+                <w:szCs w:val="44"/>
+              </w:rPr>
               <w:t>BIBLIOGRAFÍA</w:t>
             </w:r>
-            <w:bookmarkEnd w:id="6"/>
+            <w:bookmarkEnd w:id="5"/>
           </w:p>
         </w:tc>
       </w:tr>
@@ -2990,7 +3165,6 @@
           <w:docPartUnique/>
         </w:docPartObj>
       </w:sdtPr>
-      <w:sdtEndPr/>
       <w:sdtContent>
         <w:p>
           <w:pPr>
@@ -3002,7 +3176,6 @@
             <w:id w:val="111145805"/>
             <w:bibliography/>
           </w:sdtPr>
-          <w:sdtEndPr/>
           <w:sdtContent>
             <w:p>
               <w:pPr>
@@ -3095,7 +3268,6 @@
                   <w:b/>
                   <w:bCs/>
                 </w:rPr>
-                <w:lastRenderedPageBreak/>
                 <w:fldChar w:fldCharType="end"/>
               </w:r>
             </w:p>
@@ -3126,7 +3298,7 @@
 </file>
 
 <file path=word/endnotes.xml><?xml version="1.0" encoding="utf-8"?>
-<w:endnotes xmlns:wpc="http://schemas.microsoft.com/office/word/2010/wordprocessingCanvas" xmlns:cx="http://schemas.microsoft.com/office/drawing/2014/chartex" xmlns:cx1="http://schemas.microsoft.com/office/drawing/2015/9/8/chartex" xmlns:cx2="http://schemas.microsoft.com/office/drawing/2015/10/21/chartex" xmlns:cx3="http://schemas.microsoft.com/office/drawing/2016/5/9/chartex" xmlns:cx4="http://schemas.microsoft.com/office/drawing/2016/5/10/chartex" xmlns:cx5="http://schemas.microsoft.com/office/drawing/2016/5/11/chartex" xmlns:cx6="http://schemas.microsoft.com/office/drawing/2016/5/12/chartex" xmlns:cx7="http://schemas.microsoft.com/office/drawing/2016/5/13/chartex" xmlns:cx8="http://schemas.microsoft.com/office/drawing/2016/5/14/chartex" xmlns:mc="http://schemas.openxmlformats.org/markup-compatibility/2006" xmlns:aink="http://schemas.microsoft.com/office/drawing/2016/ink" xmlns:am3d="http://schemas.microsoft.com/office/drawing/2017/model3d" xmlns:o="urn:schemas-microsoft-com:office:office" xmlns:r="http://schemas.openxmlformats.org/officeDocument/2006/relationships" xmlns:m="http://schemas.openxmlformats.org/officeDocument/2006/math" xmlns:v="urn:schemas-microsoft-com:vml" xmlns:wp14="http://schemas.microsoft.com/office/word/2010/wordprocessingDrawing" xmlns:wp="http://schemas.openxmlformats.org/drawingml/2006/wordprocessingDrawing" xmlns:w10="urn:schemas-microsoft-com:office:word" xmlns:w="http://schemas.openxmlformats.org/wordprocessingml/2006/main" xmlns:w14="http://schemas.microsoft.com/office/word/2010/wordml" xmlns:w15="http://schemas.microsoft.com/office/word/2012/wordml" xmlns:w16cid="http://schemas.microsoft.com/office/word/2016/wordml/cid" xmlns:w16se="http://schemas.microsoft.com/office/word/2015/wordml/symex" xmlns:wpg="http://schemas.microsoft.com/office/word/2010/wordprocessingGroup" xmlns:wpi="http://schemas.microsoft.com/office/word/2010/wordprocessingInk" xmlns:wne="http://schemas.microsoft.com/office/word/2006/wordml" xmlns:wps="http://schemas.microsoft.com/office/word/2010/wordprocessingShape" mc:Ignorable="w14 w15 w16se w16cid wp14">
+<w:endnotes xmlns:wpc="http://schemas.microsoft.com/office/word/2010/wordprocessingCanvas" xmlns:cx="http://schemas.microsoft.com/office/drawing/2014/chartex" xmlns:cx1="http://schemas.microsoft.com/office/drawing/2015/9/8/chartex" xmlns:cx2="http://schemas.microsoft.com/office/drawing/2015/10/21/chartex" xmlns:cx3="http://schemas.microsoft.com/office/drawing/2016/5/9/chartex" xmlns:cx4="http://schemas.microsoft.com/office/drawing/2016/5/10/chartex" xmlns:cx5="http://schemas.microsoft.com/office/drawing/2016/5/11/chartex" xmlns:cx6="http://schemas.microsoft.com/office/drawing/2016/5/12/chartex" xmlns:cx7="http://schemas.microsoft.com/office/drawing/2016/5/13/chartex" xmlns:cx8="http://schemas.microsoft.com/office/drawing/2016/5/14/chartex" xmlns:mc="http://schemas.openxmlformats.org/markup-compatibility/2006" xmlns:aink="http://schemas.microsoft.com/office/drawing/2016/ink" xmlns:am3d="http://schemas.microsoft.com/office/drawing/2017/model3d" xmlns:o="urn:schemas-microsoft-com:office:office" xmlns:r="http://schemas.openxmlformats.org/officeDocument/2006/relationships" xmlns:m="http://schemas.openxmlformats.org/officeDocument/2006/math" xmlns:v="urn:schemas-microsoft-com:vml" xmlns:wp14="http://schemas.microsoft.com/office/word/2010/wordprocessingDrawing" xmlns:wp="http://schemas.openxmlformats.org/drawingml/2006/wordprocessingDrawing" xmlns:w10="urn:schemas-microsoft-com:office:word" xmlns:w="http://schemas.openxmlformats.org/wordprocessingml/2006/main" xmlns:w14="http://schemas.microsoft.com/office/word/2010/wordml" xmlns:w15="http://schemas.microsoft.com/office/word/2012/wordml" xmlns:w16cex="http://schemas.microsoft.com/office/word/2018/wordml/cex" xmlns:w16cid="http://schemas.microsoft.com/office/word/2016/wordml/cid" xmlns:w16="http://schemas.microsoft.com/office/word/2018/wordml" xmlns:w16se="http://schemas.microsoft.com/office/word/2015/wordml/symex" xmlns:wpg="http://schemas.microsoft.com/office/word/2010/wordprocessingGroup" xmlns:wpi="http://schemas.microsoft.com/office/word/2010/wordprocessingInk" xmlns:wne="http://schemas.microsoft.com/office/word/2006/wordml" xmlns:wps="http://schemas.microsoft.com/office/word/2010/wordprocessingShape" mc:Ignorable="w14 w15 w16se w16cid w16 w16cex wp14">
   <w:endnote w:type="separator" w:id="-1">
     <w:p>
       <w:pPr>
@@ -3151,7 +3323,7 @@
 </file>
 
 <file path=word/footer1.xml><?xml version="1.0" encoding="utf-8"?>
-<w:ftr xmlns:wpc="http://schemas.microsoft.com/office/word/2010/wordprocessingCanvas" xmlns:cx="http://schemas.microsoft.com/office/drawing/2014/chartex" xmlns:cx1="http://schemas.microsoft.com/office/drawing/2015/9/8/chartex" xmlns:cx2="http://schemas.microsoft.com/office/drawing/2015/10/21/chartex" xmlns:cx3="http://schemas.microsoft.com/office/drawing/2016/5/9/chartex" xmlns:cx4="http://schemas.microsoft.com/office/drawing/2016/5/10/chartex" xmlns:cx5="http://schemas.microsoft.com/office/drawing/2016/5/11/chartex" xmlns:cx6="http://schemas.microsoft.com/office/drawing/2016/5/12/chartex" xmlns:cx7="http://schemas.microsoft.com/office/drawing/2016/5/13/chartex" xmlns:cx8="http://schemas.microsoft.com/office/drawing/2016/5/14/chartex" xmlns:mc="http://schemas.openxmlformats.org/markup-compatibility/2006" xmlns:aink="http://schemas.microsoft.com/office/drawing/2016/ink" xmlns:am3d="http://schemas.microsoft.com/office/drawing/2017/model3d" xmlns:o="urn:schemas-microsoft-com:office:office" xmlns:r="http://schemas.openxmlformats.org/officeDocument/2006/relationships" xmlns:m="http://schemas.openxmlformats.org/officeDocument/2006/math" xmlns:v="urn:schemas-microsoft-com:vml" xmlns:wp14="http://schemas.microsoft.com/office/word/2010/wordprocessingDrawing" xmlns:wp="http://schemas.openxmlformats.org/drawingml/2006/wordprocessingDrawing" xmlns:w10="urn:schemas-microsoft-com:office:word" xmlns:w="http://schemas.openxmlformats.org/wordprocessingml/2006/main" xmlns:w14="http://schemas.microsoft.com/office/word/2010/wordml" xmlns:w15="http://schemas.microsoft.com/office/word/2012/wordml" xmlns:w16cid="http://schemas.microsoft.com/office/word/2016/wordml/cid" xmlns:w16se="http://schemas.microsoft.com/office/word/2015/wordml/symex" xmlns:wpg="http://schemas.microsoft.com/office/word/2010/wordprocessingGroup" xmlns:wpi="http://schemas.microsoft.com/office/word/2010/wordprocessingInk" xmlns:wne="http://schemas.microsoft.com/office/word/2006/wordml" xmlns:wps="http://schemas.microsoft.com/office/word/2010/wordprocessingShape" mc:Ignorable="w14 w15 w16se w16cid wp14">
+<w:ftr xmlns:wpc="http://schemas.microsoft.com/office/word/2010/wordprocessingCanvas" xmlns:cx="http://schemas.microsoft.com/office/drawing/2014/chartex" xmlns:cx1="http://schemas.microsoft.com/office/drawing/2015/9/8/chartex" xmlns:cx2="http://schemas.microsoft.com/office/drawing/2015/10/21/chartex" xmlns:cx3="http://schemas.microsoft.com/office/drawing/2016/5/9/chartex" xmlns:cx4="http://schemas.microsoft.com/office/drawing/2016/5/10/chartex" xmlns:cx5="http://schemas.microsoft.com/office/drawing/2016/5/11/chartex" xmlns:cx6="http://schemas.microsoft.com/office/drawing/2016/5/12/chartex" xmlns:cx7="http://schemas.microsoft.com/office/drawing/2016/5/13/chartex" xmlns:cx8="http://schemas.microsoft.com/office/drawing/2016/5/14/chartex" xmlns:mc="http://schemas.openxmlformats.org/markup-compatibility/2006" xmlns:aink="http://schemas.microsoft.com/office/drawing/2016/ink" xmlns:am3d="http://schemas.microsoft.com/office/drawing/2017/model3d" xmlns:o="urn:schemas-microsoft-com:office:office" xmlns:r="http://schemas.openxmlformats.org/officeDocument/2006/relationships" xmlns:m="http://schemas.openxmlformats.org/officeDocument/2006/math" xmlns:v="urn:schemas-microsoft-com:vml" xmlns:wp14="http://schemas.microsoft.com/office/word/2010/wordprocessingDrawing" xmlns:wp="http://schemas.openxmlformats.org/drawingml/2006/wordprocessingDrawing" xmlns:w10="urn:schemas-microsoft-com:office:word" xmlns:w="http://schemas.openxmlformats.org/wordprocessingml/2006/main" xmlns:w14="http://schemas.microsoft.com/office/word/2010/wordml" xmlns:w15="http://schemas.microsoft.com/office/word/2012/wordml" xmlns:w16cex="http://schemas.microsoft.com/office/word/2018/wordml/cex" xmlns:w16cid="http://schemas.microsoft.com/office/word/2016/wordml/cid" xmlns:w16="http://schemas.microsoft.com/office/word/2018/wordml" xmlns:w16se="http://schemas.microsoft.com/office/word/2015/wordml/symex" xmlns:wpg="http://schemas.microsoft.com/office/word/2010/wordprocessingGroup" xmlns:wpi="http://schemas.microsoft.com/office/word/2010/wordprocessingInk" xmlns:wne="http://schemas.microsoft.com/office/word/2006/wordml" xmlns:wps="http://schemas.microsoft.com/office/word/2010/wordprocessingShape" mc:Ignorable="w14 w15 w16se w16cid w16 w16cex wp14">
   <w:sdt>
     <w:sdtPr>
       <w:id w:val="-2052603579"/>
@@ -3160,7 +3332,6 @@
         <w:docPartUnique/>
       </w:docPartObj>
     </w:sdtPr>
-    <w:sdtEndPr/>
     <w:sdtContent>
       <w:p>
         <w:pPr>
@@ -3179,7 +3350,7 @@
 </file>
 
 <file path=word/footer2.xml><?xml version="1.0" encoding="utf-8"?>
-<w:ftr xmlns:wpc="http://schemas.microsoft.com/office/word/2010/wordprocessingCanvas" xmlns:cx="http://schemas.microsoft.com/office/drawing/2014/chartex" xmlns:cx1="http://schemas.microsoft.com/office/drawing/2015/9/8/chartex" xmlns:cx2="http://schemas.microsoft.com/office/drawing/2015/10/21/chartex" xmlns:cx3="http://schemas.microsoft.com/office/drawing/2016/5/9/chartex" xmlns:cx4="http://schemas.microsoft.com/office/drawing/2016/5/10/chartex" xmlns:cx5="http://schemas.microsoft.com/office/drawing/2016/5/11/chartex" xmlns:cx6="http://schemas.microsoft.com/office/drawing/2016/5/12/chartex" xmlns:cx7="http://schemas.microsoft.com/office/drawing/2016/5/13/chartex" xmlns:cx8="http://schemas.microsoft.com/office/drawing/2016/5/14/chartex" xmlns:mc="http://schemas.openxmlformats.org/markup-compatibility/2006" xmlns:aink="http://schemas.microsoft.com/office/drawing/2016/ink" xmlns:am3d="http://schemas.microsoft.com/office/drawing/2017/model3d" xmlns:o="urn:schemas-microsoft-com:office:office" xmlns:r="http://schemas.openxmlformats.org/officeDocument/2006/relationships" xmlns:m="http://schemas.openxmlformats.org/officeDocument/2006/math" xmlns:v="urn:schemas-microsoft-com:vml" xmlns:wp14="http://schemas.microsoft.com/office/word/2010/wordprocessingDrawing" xmlns:wp="http://schemas.openxmlformats.org/drawingml/2006/wordprocessingDrawing" xmlns:w10="urn:schemas-microsoft-com:office:word" xmlns:w="http://schemas.openxmlformats.org/wordprocessingml/2006/main" xmlns:w14="http://schemas.microsoft.com/office/word/2010/wordml" xmlns:w15="http://schemas.microsoft.com/office/word/2012/wordml" xmlns:w16cid="http://schemas.microsoft.com/office/word/2016/wordml/cid" xmlns:w16se="http://schemas.microsoft.com/office/word/2015/wordml/symex" xmlns:wpg="http://schemas.microsoft.com/office/word/2010/wordprocessingGroup" xmlns:wpi="http://schemas.microsoft.com/office/word/2010/wordprocessingInk" xmlns:wne="http://schemas.microsoft.com/office/word/2006/wordml" xmlns:wps="http://schemas.microsoft.com/office/word/2010/wordprocessingShape" mc:Ignorable="w14 w15 w16se w16cid wp14">
+<w:ftr xmlns:wpc="http://schemas.microsoft.com/office/word/2010/wordprocessingCanvas" xmlns:cx="http://schemas.microsoft.com/office/drawing/2014/chartex" xmlns:cx1="http://schemas.microsoft.com/office/drawing/2015/9/8/chartex" xmlns:cx2="http://schemas.microsoft.com/office/drawing/2015/10/21/chartex" xmlns:cx3="http://schemas.microsoft.com/office/drawing/2016/5/9/chartex" xmlns:cx4="http://schemas.microsoft.com/office/drawing/2016/5/10/chartex" xmlns:cx5="http://schemas.microsoft.com/office/drawing/2016/5/11/chartex" xmlns:cx6="http://schemas.microsoft.com/office/drawing/2016/5/12/chartex" xmlns:cx7="http://schemas.microsoft.com/office/drawing/2016/5/13/chartex" xmlns:cx8="http://schemas.microsoft.com/office/drawing/2016/5/14/chartex" xmlns:mc="http://schemas.openxmlformats.org/markup-compatibility/2006" xmlns:aink="http://schemas.microsoft.com/office/drawing/2016/ink" xmlns:am3d="http://schemas.microsoft.com/office/drawing/2017/model3d" xmlns:o="urn:schemas-microsoft-com:office:office" xmlns:r="http://schemas.openxmlformats.org/officeDocument/2006/relationships" xmlns:m="http://schemas.openxmlformats.org/officeDocument/2006/math" xmlns:v="urn:schemas-microsoft-com:vml" xmlns:wp14="http://schemas.microsoft.com/office/word/2010/wordprocessingDrawing" xmlns:wp="http://schemas.openxmlformats.org/drawingml/2006/wordprocessingDrawing" xmlns:w10="urn:schemas-microsoft-com:office:word" xmlns:w="http://schemas.openxmlformats.org/wordprocessingml/2006/main" xmlns:w14="http://schemas.microsoft.com/office/word/2010/wordml" xmlns:w15="http://schemas.microsoft.com/office/word/2012/wordml" xmlns:w16cex="http://schemas.microsoft.com/office/word/2018/wordml/cex" xmlns:w16cid="http://schemas.microsoft.com/office/word/2016/wordml/cid" xmlns:w16="http://schemas.microsoft.com/office/word/2018/wordml" xmlns:w16se="http://schemas.microsoft.com/office/word/2015/wordml/symex" xmlns:wpg="http://schemas.microsoft.com/office/word/2010/wordprocessingGroup" xmlns:wpi="http://schemas.microsoft.com/office/word/2010/wordprocessingInk" xmlns:wne="http://schemas.microsoft.com/office/word/2006/wordml" xmlns:wps="http://schemas.microsoft.com/office/word/2010/wordprocessingShape" mc:Ignorable="w14 w15 w16se w16cid w16 w16cex wp14">
   <w:sdt>
     <w:sdtPr>
       <w:id w:val="-2070956068"/>
@@ -3188,7 +3359,6 @@
         <w:docPartUnique/>
       </w:docPartObj>
     </w:sdtPr>
-    <w:sdtEndPr/>
     <w:sdtContent>
       <w:p>
         <w:pPr>
@@ -3222,7 +3392,7 @@
 </file>
 
 <file path=word/footnotes.xml><?xml version="1.0" encoding="utf-8"?>
-<w:footnotes xmlns:wpc="http://schemas.microsoft.com/office/word/2010/wordprocessingCanvas" xmlns:cx="http://schemas.microsoft.com/office/drawing/2014/chartex" xmlns:cx1="http://schemas.microsoft.com/office/drawing/2015/9/8/chartex" xmlns:cx2="http://schemas.microsoft.com/office/drawing/2015/10/21/chartex" xmlns:cx3="http://schemas.microsoft.com/office/drawing/2016/5/9/chartex" xmlns:cx4="http://schemas.microsoft.com/office/drawing/2016/5/10/chartex" xmlns:cx5="http://schemas.microsoft.com/office/drawing/2016/5/11/chartex" xmlns:cx6="http://schemas.microsoft.com/office/drawing/2016/5/12/chartex" xmlns:cx7="http://schemas.microsoft.com/office/drawing/2016/5/13/chartex" xmlns:cx8="http://schemas.microsoft.com/office/drawing/2016/5/14/chartex" xmlns:mc="http://schemas.openxmlformats.org/markup-compatibility/2006" xmlns:aink="http://schemas.microsoft.com/office/drawing/2016/ink" xmlns:am3d="http://schemas.microsoft.com/office/drawing/2017/model3d" xmlns:o="urn:schemas-microsoft-com:office:office" xmlns:r="http://schemas.openxmlformats.org/officeDocument/2006/relationships" xmlns:m="http://schemas.openxmlformats.org/officeDocument/2006/math" xmlns:v="urn:schemas-microsoft-com:vml" xmlns:wp14="http://schemas.microsoft.com/office/word/2010/wordprocessingDrawing" xmlns:wp="http://schemas.openxmlformats.org/drawingml/2006/wordprocessingDrawing" xmlns:w10="urn:schemas-microsoft-com:office:word" xmlns:w="http://schemas.openxmlformats.org/wordprocessingml/2006/main" xmlns:w14="http://schemas.microsoft.com/office/word/2010/wordml" xmlns:w15="http://schemas.microsoft.com/office/word/2012/wordml" xmlns:w16cid="http://schemas.microsoft.com/office/word/2016/wordml/cid" xmlns:w16se="http://schemas.microsoft.com/office/word/2015/wordml/symex" xmlns:wpg="http://schemas.microsoft.com/office/word/2010/wordprocessingGroup" xmlns:wpi="http://schemas.microsoft.com/office/word/2010/wordprocessingInk" xmlns:wne="http://schemas.microsoft.com/office/word/2006/wordml" xmlns:wps="http://schemas.microsoft.com/office/word/2010/wordprocessingShape" mc:Ignorable="w14 w15 w16se w16cid wp14">
+<w:footnotes xmlns:wpc="http://schemas.microsoft.com/office/word/2010/wordprocessingCanvas" xmlns:cx="http://schemas.microsoft.com/office/drawing/2014/chartex" xmlns:cx1="http://schemas.microsoft.com/office/drawing/2015/9/8/chartex" xmlns:cx2="http://schemas.microsoft.com/office/drawing/2015/10/21/chartex" xmlns:cx3="http://schemas.microsoft.com/office/drawing/2016/5/9/chartex" xmlns:cx4="http://schemas.microsoft.com/office/drawing/2016/5/10/chartex" xmlns:cx5="http://schemas.microsoft.com/office/drawing/2016/5/11/chartex" xmlns:cx6="http://schemas.microsoft.com/office/drawing/2016/5/12/chartex" xmlns:cx7="http://schemas.microsoft.com/office/drawing/2016/5/13/chartex" xmlns:cx8="http://schemas.microsoft.com/office/drawing/2016/5/14/chartex" xmlns:mc="http://schemas.openxmlformats.org/markup-compatibility/2006" xmlns:aink="http://schemas.microsoft.com/office/drawing/2016/ink" xmlns:am3d="http://schemas.microsoft.com/office/drawing/2017/model3d" xmlns:o="urn:schemas-microsoft-com:office:office" xmlns:r="http://schemas.openxmlformats.org/officeDocument/2006/relationships" xmlns:m="http://schemas.openxmlformats.org/officeDocument/2006/math" xmlns:v="urn:schemas-microsoft-com:vml" xmlns:wp14="http://schemas.microsoft.com/office/word/2010/wordprocessingDrawing" xmlns:wp="http://schemas.openxmlformats.org/drawingml/2006/wordprocessingDrawing" xmlns:w10="urn:schemas-microsoft-com:office:word" xmlns:w="http://schemas.openxmlformats.org/wordprocessingml/2006/main" xmlns:w14="http://schemas.microsoft.com/office/word/2010/wordml" xmlns:w15="http://schemas.microsoft.com/office/word/2012/wordml" xmlns:w16cex="http://schemas.microsoft.com/office/word/2018/wordml/cex" xmlns:w16cid="http://schemas.microsoft.com/office/word/2016/wordml/cid" xmlns:w16="http://schemas.microsoft.com/office/word/2018/wordml" xmlns:w16se="http://schemas.microsoft.com/office/word/2015/wordml/symex" xmlns:wpg="http://schemas.microsoft.com/office/word/2010/wordprocessingGroup" xmlns:wpi="http://schemas.microsoft.com/office/word/2010/wordprocessingInk" xmlns:wne="http://schemas.microsoft.com/office/word/2006/wordml" xmlns:wps="http://schemas.microsoft.com/office/word/2010/wordprocessingShape" mc:Ignorable="w14 w15 w16se w16cid w16 w16cex wp14">
   <w:footnote w:type="separator" w:id="-1">
     <w:p>
       <w:pPr>
@@ -3247,7 +3417,7 @@
 </file>
 
 <file path=word/numbering.xml><?xml version="1.0" encoding="utf-8"?>
-<w:numbering xmlns:wpc="http://schemas.microsoft.com/office/word/2010/wordprocessingCanvas" xmlns:cx="http://schemas.microsoft.com/office/drawing/2014/chartex" xmlns:cx1="http://schemas.microsoft.com/office/drawing/2015/9/8/chartex" xmlns:cx2="http://schemas.microsoft.com/office/drawing/2015/10/21/chartex" xmlns:cx3="http://schemas.microsoft.com/office/drawing/2016/5/9/chartex" xmlns:cx4="http://schemas.microsoft.com/office/drawing/2016/5/10/chartex" xmlns:cx5="http://schemas.microsoft.com/office/drawing/2016/5/11/chartex" xmlns:cx6="http://schemas.microsoft.com/office/drawing/2016/5/12/chartex" xmlns:cx7="http://schemas.microsoft.com/office/drawing/2016/5/13/chartex" xmlns:cx8="http://schemas.microsoft.com/office/drawing/2016/5/14/chartex" xmlns:mc="http://schemas.openxmlformats.org/markup-compatibility/2006" xmlns:aink="http://schemas.microsoft.com/office/drawing/2016/ink" xmlns:am3d="http://schemas.microsoft.com/office/drawing/2017/model3d" xmlns:o="urn:schemas-microsoft-com:office:office" xmlns:r="http://schemas.openxmlformats.org/officeDocument/2006/relationships" xmlns:m="http://schemas.openxmlformats.org/officeDocument/2006/math" xmlns:v="urn:schemas-microsoft-com:vml" xmlns:wp14="http://schemas.microsoft.com/office/word/2010/wordprocessingDrawing" xmlns:wp="http://schemas.openxmlformats.org/drawingml/2006/wordprocessingDrawing" xmlns:w10="urn:schemas-microsoft-com:office:word" xmlns:w="http://schemas.openxmlformats.org/wordprocessingml/2006/main" xmlns:w14="http://schemas.microsoft.com/office/word/2010/wordml" xmlns:w15="http://schemas.microsoft.com/office/word/2012/wordml" xmlns:w16cid="http://schemas.microsoft.com/office/word/2016/wordml/cid" xmlns:w16se="http://schemas.microsoft.com/office/word/2015/wordml/symex" xmlns:wpg="http://schemas.microsoft.com/office/word/2010/wordprocessingGroup" xmlns:wpi="http://schemas.microsoft.com/office/word/2010/wordprocessingInk" xmlns:wne="http://schemas.microsoft.com/office/word/2006/wordml" xmlns:wps="http://schemas.microsoft.com/office/word/2010/wordprocessingShape" mc:Ignorable="w14 w15 w16se w16cid wp14">
+<w:numbering xmlns:wpc="http://schemas.microsoft.com/office/word/2010/wordprocessingCanvas" xmlns:cx="http://schemas.microsoft.com/office/drawing/2014/chartex" xmlns:cx1="http://schemas.microsoft.com/office/drawing/2015/9/8/chartex" xmlns:cx2="http://schemas.microsoft.com/office/drawing/2015/10/21/chartex" xmlns:cx3="http://schemas.microsoft.com/office/drawing/2016/5/9/chartex" xmlns:cx4="http://schemas.microsoft.com/office/drawing/2016/5/10/chartex" xmlns:cx5="http://schemas.microsoft.com/office/drawing/2016/5/11/chartex" xmlns:cx6="http://schemas.microsoft.com/office/drawing/2016/5/12/chartex" xmlns:cx7="http://schemas.microsoft.com/office/drawing/2016/5/13/chartex" xmlns:cx8="http://schemas.microsoft.com/office/drawing/2016/5/14/chartex" xmlns:mc="http://schemas.openxmlformats.org/markup-compatibility/2006" xmlns:aink="http://schemas.microsoft.com/office/drawing/2016/ink" xmlns:am3d="http://schemas.microsoft.com/office/drawing/2017/model3d" xmlns:o="urn:schemas-microsoft-com:office:office" xmlns:r="http://schemas.openxmlformats.org/officeDocument/2006/relationships" xmlns:m="http://schemas.openxmlformats.org/officeDocument/2006/math" xmlns:v="urn:schemas-microsoft-com:vml" xmlns:wp14="http://schemas.microsoft.com/office/word/2010/wordprocessingDrawing" xmlns:wp="http://schemas.openxmlformats.org/drawingml/2006/wordprocessingDrawing" xmlns:w10="urn:schemas-microsoft-com:office:word" xmlns:w="http://schemas.openxmlformats.org/wordprocessingml/2006/main" xmlns:w14="http://schemas.microsoft.com/office/word/2010/wordml" xmlns:w15="http://schemas.microsoft.com/office/word/2012/wordml" xmlns:w16cex="http://schemas.microsoft.com/office/word/2018/wordml/cex" xmlns:w16cid="http://schemas.microsoft.com/office/word/2016/wordml/cid" xmlns:w16="http://schemas.microsoft.com/office/word/2018/wordml" xmlns:w16se="http://schemas.microsoft.com/office/word/2015/wordml/symex" xmlns:wpg="http://schemas.microsoft.com/office/word/2010/wordprocessingGroup" xmlns:wpi="http://schemas.microsoft.com/office/word/2010/wordprocessingInk" xmlns:wne="http://schemas.microsoft.com/office/word/2006/wordml" xmlns:wps="http://schemas.microsoft.com/office/word/2010/wordprocessingShape" mc:Ignorable="w14 w15 w16se w16cid w16 w16cex wp14">
   <w:abstractNum w:abstractNumId="0" w15:restartNumberingAfterBreak="0">
     <w:nsid w:val="01024CE9"/>
     <w:multiLevelType w:val="hybridMultilevel"/>
@@ -8038,7 +8208,7 @@
 </file>
 
 <file path=word/styles.xml><?xml version="1.0" encoding="utf-8"?>
-<w:styles xmlns:mc="http://schemas.openxmlformats.org/markup-compatibility/2006" xmlns:r="http://schemas.openxmlformats.org/officeDocument/2006/relationships" xmlns:w="http://schemas.openxmlformats.org/wordprocessingml/2006/main" xmlns:w14="http://schemas.microsoft.com/office/word/2010/wordml" xmlns:w15="http://schemas.microsoft.com/office/word/2012/wordml" xmlns:w16cid="http://schemas.microsoft.com/office/word/2016/wordml/cid" xmlns:w16se="http://schemas.microsoft.com/office/word/2015/wordml/symex" mc:Ignorable="w14 w15 w16se w16cid">
+<w:styles xmlns:mc="http://schemas.openxmlformats.org/markup-compatibility/2006" xmlns:r="http://schemas.openxmlformats.org/officeDocument/2006/relationships" xmlns:w="http://schemas.openxmlformats.org/wordprocessingml/2006/main" xmlns:w14="http://schemas.microsoft.com/office/word/2010/wordml" xmlns:w15="http://schemas.microsoft.com/office/word/2012/wordml" xmlns:w16cex="http://schemas.microsoft.com/office/word/2018/wordml/cex" xmlns:w16cid="http://schemas.microsoft.com/office/word/2016/wordml/cid" xmlns:w16="http://schemas.microsoft.com/office/word/2018/wordml" xmlns:w16se="http://schemas.microsoft.com/office/word/2015/wordml/symex" mc:Ignorable="w14 w15 w16se w16cid w16 w16cex">
   <w:docDefaults>
     <w:rPrDefault>
       <w:rPr>
@@ -8054,7 +8224,7 @@
       </w:pPr>
     </w:pPrDefault>
   </w:docDefaults>
-  <w:latentStyles w:defLockedState="0" w:defUIPriority="99" w:defSemiHidden="0" w:defUnhideWhenUsed="0" w:defQFormat="0" w:count="377">
+  <w:latentStyles w:defLockedState="0" w:defUIPriority="99" w:defSemiHidden="0" w:defUnhideWhenUsed="0" w:defQFormat="0" w:count="376">
     <w:lsdException w:name="Normal" w:uiPriority="0" w:qFormat="1"/>
     <w:lsdException w:name="heading 1" w:uiPriority="9" w:qFormat="1"/>
     <w:lsdException w:name="heading 2" w:semiHidden="1" w:uiPriority="9" w:unhideWhenUsed="1" w:qFormat="1"/>
@@ -8431,7 +8601,6 @@
     <w:lsdException w:name="Hashtag" w:semiHidden="1" w:unhideWhenUsed="1"/>
     <w:lsdException w:name="Unresolved Mention" w:semiHidden="1" w:unhideWhenUsed="1"/>
     <w:lsdException w:name="Smart Link" w:semiHidden="1" w:unhideWhenUsed="1"/>
-    <w:lsdException w:name="Smart Link Error" w:semiHidden="1" w:unhideWhenUsed="1"/>
   </w:latentStyles>
   <w:style w:type="paragraph" w:default="1" w:styleId="Normal">
     <w:name w:val="Normal"/>
@@ -9145,7 +9314,7 @@
 </file>
 
 <file path=customXml/itemProps1.xml><?xml version="1.0" encoding="utf-8"?>
-<ds:datastoreItem xmlns:ds="http://schemas.openxmlformats.org/officeDocument/2006/customXml" ds:itemID="{D0074FFF-FFF7-4D0C-B15B-C013B5A7A807}">
+<ds:datastoreItem xmlns:ds="http://schemas.openxmlformats.org/officeDocument/2006/customXml" ds:itemID="{AA28CF3D-97CC-41CB-B9AD-AE48E7C7AD6B}">
   <ds:schemaRefs>
     <ds:schemaRef ds:uri="http://schemas.openxmlformats.org/officeDocument/2006/bibliography"/>
   </ds:schemaRefs>

</xml_diff>

<commit_message>
Modificaciones de la memoria
</commit_message>
<xml_diff>
--- a/TrabajoTeorico/memoria.docx
+++ b/TrabajoTeorico/memoria.docx
@@ -1700,14 +1700,27 @@
       <w:r>
         <w:t xml:space="preserve">Ilustración </w:t>
       </w:r>
-      <w:fldSimple w:instr=" SEQ Ilustración \* ARABIC ">
-        <w:r>
-          <w:rPr>
-            <w:noProof/>
-          </w:rPr>
-          <w:t>1</w:t>
-        </w:r>
-      </w:fldSimple>
+      <w:r>
+        <w:fldChar w:fldCharType="begin"/>
+      </w:r>
+      <w:r>
+        <w:instrText xml:space="preserve"> SEQ Ilustración \* ARABIC </w:instrText>
+      </w:r>
+      <w:r>
+        <w:fldChar w:fldCharType="separate"/>
+      </w:r>
+      <w:r>
+        <w:rPr>
+          <w:noProof/>
+        </w:rPr>
+        <w:t>1</w:t>
+      </w:r>
+      <w:r>
+        <w:rPr>
+          <w:noProof/>
+        </w:rPr>
+        <w:fldChar w:fldCharType="end"/>
+      </w:r>
       <w:r>
         <w:t>.</w:t>
       </w:r>
@@ -2026,14 +2039,27 @@
                             <w:r>
                               <w:t xml:space="preserve">Ilustración </w:t>
                             </w:r>
-                            <w:fldSimple w:instr=" SEQ Ilustración \* ARABIC ">
-                              <w:r>
-                                <w:rPr>
-                                  <w:noProof/>
-                                </w:rPr>
-                                <w:t>2</w:t>
-                              </w:r>
-                            </w:fldSimple>
+                            <w:r>
+                              <w:fldChar w:fldCharType="begin"/>
+                            </w:r>
+                            <w:r>
+                              <w:instrText xml:space="preserve"> SEQ Ilustración \* ARABIC </w:instrText>
+                            </w:r>
+                            <w:r>
+                              <w:fldChar w:fldCharType="separate"/>
+                            </w:r>
+                            <w:r>
+                              <w:rPr>
+                                <w:noProof/>
+                              </w:rPr>
+                              <w:t>2</w:t>
+                            </w:r>
+                            <w:r>
+                              <w:rPr>
+                                <w:noProof/>
+                              </w:rPr>
+                              <w:fldChar w:fldCharType="end"/>
+                            </w:r>
                             <w:r>
                               <w:t>. Ejemplo de red semántica, uso de grafo.</w:t>
                             </w:r>
@@ -2071,14 +2097,27 @@
                       <w:r>
                         <w:t xml:space="preserve">Ilustración </w:t>
                       </w:r>
-                      <w:fldSimple w:instr=" SEQ Ilustración \* ARABIC ">
-                        <w:r>
-                          <w:rPr>
-                            <w:noProof/>
-                          </w:rPr>
-                          <w:t>2</w:t>
-                        </w:r>
-                      </w:fldSimple>
+                      <w:r>
+                        <w:fldChar w:fldCharType="begin"/>
+                      </w:r>
+                      <w:r>
+                        <w:instrText xml:space="preserve"> SEQ Ilustración \* ARABIC </w:instrText>
+                      </w:r>
+                      <w:r>
+                        <w:fldChar w:fldCharType="separate"/>
+                      </w:r>
+                      <w:r>
+                        <w:rPr>
+                          <w:noProof/>
+                        </w:rPr>
+                        <w:t>2</w:t>
+                      </w:r>
+                      <w:r>
+                        <w:rPr>
+                          <w:noProof/>
+                        </w:rPr>
+                        <w:fldChar w:fldCharType="end"/>
+                      </w:r>
                       <w:r>
                         <w:t>. Ejemplo de red semántica, uso de grafo.</w:t>
                       </w:r>
@@ -2745,14 +2784,27 @@
       <w:r>
         <w:t xml:space="preserve">Ilustración </w:t>
       </w:r>
-      <w:fldSimple w:instr=" SEQ Ilustración \* ARABIC ">
-        <w:r>
-          <w:rPr>
-            <w:noProof/>
-          </w:rPr>
-          <w:t>3</w:t>
-        </w:r>
-      </w:fldSimple>
+      <w:r>
+        <w:fldChar w:fldCharType="begin"/>
+      </w:r>
+      <w:r>
+        <w:instrText xml:space="preserve"> SEQ Ilustración \* ARABIC </w:instrText>
+      </w:r>
+      <w:r>
+        <w:fldChar w:fldCharType="separate"/>
+      </w:r>
+      <w:r>
+        <w:rPr>
+          <w:noProof/>
+        </w:rPr>
+        <w:t>3</w:t>
+      </w:r>
+      <w:r>
+        <w:rPr>
+          <w:noProof/>
+        </w:rPr>
+        <w:fldChar w:fldCharType="end"/>
+      </w:r>
       <w:r>
         <w:t>.</w:t>
       </w:r>
@@ -2962,16 +3014,9 @@
       <w:pPr>
         <w:jc w:val="both"/>
       </w:pPr>
-    </w:p>
-    <w:p>
-      <w:pPr>
-        <w:jc w:val="both"/>
-      </w:pPr>
-    </w:p>
-    <w:p>
-      <w:pPr>
-        <w:jc w:val="both"/>
-      </w:pPr>
+      <w:r>
+        <w:t>Este método de RC se explicará en profundidad en el apartado siguiente.</w:t>
+      </w:r>
     </w:p>
     <w:p>
       <w:pPr>
@@ -3055,6 +3100,7 @@
                 <w:sz w:val="44"/>
                 <w:szCs w:val="44"/>
               </w:rPr>
+              <w:lastRenderedPageBreak/>
               <w:t>3</w:t>
             </w:r>
             <w:r>
@@ -3081,6 +3127,253 @@
         </w:tc>
       </w:tr>
     </w:tbl>
+    <w:p>
+      <w:pPr>
+        <w:jc w:val="both"/>
+      </w:pPr>
+    </w:p>
+    <w:p>
+      <w:pPr>
+        <w:jc w:val="both"/>
+      </w:pPr>
+      <w:r>
+        <w:t>Las Redes Neuronales conforman un campo muy importante dentro de la Inteligencia Artificial. Este modelo se inspira en el comportamiento conocido del cerebro humano (en lo referente a las neuronas y sus conexiones) y trata de crear modelos artificiales que solucionen problemas difíciles de resolver mediante técnicas algorítmicas convencionales.</w:t>
+      </w:r>
+    </w:p>
+    <w:p>
+      <w:pPr>
+        <w:jc w:val="both"/>
+      </w:pPr>
+      <w:r>
+        <w:t xml:space="preserve">El objetivo es obtener información útil para la toma de decisiones. Una </w:t>
+      </w:r>
+      <w:r>
+        <w:t>red neuronal</w:t>
+      </w:r>
+      <w:r>
+        <w:t xml:space="preserve"> simula el modo en el que el cerebro humano procesa la información.</w:t>
+      </w:r>
+    </w:p>
+    <w:p>
+      <w:pPr>
+        <w:jc w:val="both"/>
+      </w:pPr>
+    </w:p>
+    <w:tbl>
+      <w:tblPr>
+        <w:tblStyle w:val="Tablaconcuadrcula"/>
+        <w:tblpPr w:leftFromText="141" w:rightFromText="141" w:vertAnchor="text" w:horzAnchor="margin" w:tblpY="-101"/>
+        <w:tblW w:w="0" w:type="auto"/>
+        <w:tblBorders>
+          <w:top w:val="none" w:sz="0" w:space="0" w:color="auto"/>
+          <w:left w:val="none" w:sz="0" w:space="0" w:color="auto"/>
+          <w:bottom w:val="single" w:sz="12" w:space="0" w:color="D022AB"/>
+          <w:right w:val="none" w:sz="0" w:space="0" w:color="auto"/>
+          <w:insideH w:val="none" w:sz="0" w:space="0" w:color="auto"/>
+          <w:insideV w:val="none" w:sz="0" w:space="0" w:color="auto"/>
+        </w:tblBorders>
+        <w:tblLook w:val="04A0" w:firstRow="1" w:lastRow="0" w:firstColumn="1" w:lastColumn="0" w:noHBand="0" w:noVBand="1"/>
+      </w:tblPr>
+      <w:tblGrid>
+        <w:gridCol w:w="8494"/>
+      </w:tblGrid>
+      <w:tr>
+        <w:tc>
+          <w:tcPr>
+            <w:tcW w:w="8494" w:type="dxa"/>
+          </w:tcPr>
+          <w:p>
+            <w:pPr>
+              <w:pStyle w:val="Ttulo2"/>
+              <w:outlineLvl w:val="1"/>
+              <w:rPr>
+                <w:b/>
+                <w:bCs/>
+              </w:rPr>
+            </w:pPr>
+            <w:r>
+              <w:rPr>
+                <w:b/>
+                <w:bCs/>
+                <w:color w:val="D022AB"/>
+              </w:rPr>
+              <w:t>3</w:t>
+            </w:r>
+            <w:r>
+              <w:rPr>
+                <w:b/>
+                <w:bCs/>
+                <w:color w:val="D022AB"/>
+              </w:rPr>
+              <w:t>.</w:t>
+            </w:r>
+            <w:r>
+              <w:rPr>
+                <w:b/>
+                <w:bCs/>
+                <w:color w:val="D022AB"/>
+              </w:rPr>
+              <w:t xml:space="preserve">1 </w:t>
+            </w:r>
+            <w:r>
+              <w:rPr>
+                <w:b/>
+                <w:bCs/>
+                <w:color w:val="D022AB"/>
+              </w:rPr>
+              <w:t>FUNCIONAMIENTO</w:t>
+            </w:r>
+          </w:p>
+        </w:tc>
+      </w:tr>
+    </w:tbl>
+    <w:p>
+      <w:pPr>
+        <w:jc w:val="both"/>
+      </w:pPr>
+    </w:p>
+    <w:p>
+      <w:pPr>
+        <w:jc w:val="both"/>
+      </w:pPr>
+      <w:r>
+        <w:t xml:space="preserve">Inspiradas en el sistema nervioso y el comportamiento biológico, las redes neuronales crean un sistema de interconexión en capas de neuronas </w:t>
+      </w:r>
+      <w:r>
+        <w:t>artificiales</w:t>
+      </w:r>
+      <w:r>
+        <w:t xml:space="preserve"> que colaboran para procesar datos de entrada y generar salidas.</w:t>
+      </w:r>
+    </w:p>
+    <w:p>
+      <w:pPr>
+        <w:jc w:val="both"/>
+      </w:pPr>
+      <w:r>
+        <w:t>Al ser un modelo computacional, las Redes Neuronales Artificiales (RNA) utilizan elementos de proceso (EP o nodos, que simulan las neuronas) y enlaces (simulan las conexiones entre neuronas). Los nodos y conexiones de la RNA se organizan en capas.</w:t>
+      </w:r>
+    </w:p>
+    <w:p>
+      <w:pPr>
+        <w:jc w:val="both"/>
+      </w:pPr>
+    </w:p>
+    <w:p>
+      <w:pPr>
+        <w:keepNext/>
+        <w:jc w:val="center"/>
+      </w:pPr>
+      <w:r>
+        <w:rPr>
+          <w:noProof/>
+        </w:rPr>
+        <w:drawing>
+          <wp:inline distT="0" distB="0" distL="0" distR="0" wp14:anchorId="110ED413" wp14:editId="58EFE471">
+            <wp:extent cx="3808730" cy="1900555"/>
+            <wp:effectExtent l="19050" t="19050" r="20320" b="23495"/>
+            <wp:docPr id="7" name="Imagen 7"/>
+            <wp:cNvGraphicFramePr>
+              <a:graphicFrameLocks xmlns:a="http://schemas.openxmlformats.org/drawingml/2006/main" noChangeAspect="1"/>
+            </wp:cNvGraphicFramePr>
+            <a:graphic xmlns:a="http://schemas.openxmlformats.org/drawingml/2006/main">
+              <a:graphicData uri="http://schemas.openxmlformats.org/drawingml/2006/picture">
+                <pic:pic xmlns:pic="http://schemas.openxmlformats.org/drawingml/2006/picture">
+                  <pic:nvPicPr>
+                    <pic:cNvPr id="0" name="Picture 3"/>
+                    <pic:cNvPicPr>
+                      <a:picLocks noChangeAspect="1" noChangeArrowheads="1"/>
+                    </pic:cNvPicPr>
+                  </pic:nvPicPr>
+                  <pic:blipFill>
+                    <a:blip r:embed="rId13">
+                      <a:extLst>
+                        <a:ext uri="{28A0092B-C50C-407E-A947-70E740481C1C}">
+                          <a14:useLocalDpi xmlns:a14="http://schemas.microsoft.com/office/drawing/2010/main" val="0"/>
+                        </a:ext>
+                      </a:extLst>
+                    </a:blip>
+                    <a:srcRect/>
+                    <a:stretch>
+                      <a:fillRect/>
+                    </a:stretch>
+                  </pic:blipFill>
+                  <pic:spPr bwMode="auto">
+                    <a:xfrm>
+                      <a:off x="0" y="0"/>
+                      <a:ext cx="3808730" cy="1900555"/>
+                    </a:xfrm>
+                    <a:prstGeom prst="rect">
+                      <a:avLst/>
+                    </a:prstGeom>
+                    <a:noFill/>
+                    <a:ln>
+                      <a:solidFill>
+                        <a:srgbClr val="CC3399"/>
+                      </a:solidFill>
+                    </a:ln>
+                  </pic:spPr>
+                </pic:pic>
+              </a:graphicData>
+            </a:graphic>
+          </wp:inline>
+        </w:drawing>
+      </w:r>
+    </w:p>
+    <w:p>
+      <w:pPr>
+        <w:pStyle w:val="Descripcin"/>
+        <w:jc w:val="center"/>
+      </w:pPr>
+      <w:r>
+        <w:t xml:space="preserve">Ilustración </w:t>
+      </w:r>
+      <w:fldSimple w:instr=" SEQ Ilustración \* ARABIC ">
+        <w:r>
+          <w:rPr>
+            <w:noProof/>
+          </w:rPr>
+          <w:t>4</w:t>
+        </w:r>
+      </w:fldSimple>
+      <w:r>
+        <w:t>. Esquema de capas de una Red Neuronal Artificial.</w:t>
+      </w:r>
+    </w:p>
+    <w:p/>
+    <w:p>
+      <w:pPr>
+        <w:jc w:val="both"/>
+      </w:pPr>
+      <w:r>
+        <w:t>Con la experiencia, o repetición de sucesos, las neuronas van creando y reforzando ciertas conexiones, con el objetivo de aprender y hacer que algo se quede fijo.</w:t>
+      </w:r>
+    </w:p>
+    <w:p>
+      <w:pPr>
+        <w:jc w:val="both"/>
+      </w:pPr>
+      <w:r>
+        <w:t xml:space="preserve">A pesar del enfoque biológico, las RNA han terminado siendo un conjunto de elementos matemáticos y estadísticos. Se basan en una idea sencilla: dados unos parámetros hay una forma de combinarlos para predecir un cierto resultado. </w:t>
+      </w:r>
+    </w:p>
+    <w:p>
+      <w:pPr>
+        <w:jc w:val="both"/>
+      </w:pPr>
+      <w:r>
+        <w:t>Las redes neuronales son un modelo para encontrar esa combinación de parámetros y aplicarla al mismo tiempo. Encontrar la mejor combinación de parámetros se denomina “entrenamiento de la red”, y da lugar al proceso de aprendizaje.</w:t>
+      </w:r>
+    </w:p>
+    <w:p>
+      <w:pPr>
+        <w:jc w:val="both"/>
+      </w:pPr>
+      <w:r>
+        <w:lastRenderedPageBreak/>
+        <w:t>Una red entrenada es usada luego para realizar predicciones o clasificaciones. Es capaz de hacerlo mediante la aplicación de los parámetros correctos.</w:t>
+      </w:r>
+    </w:p>
     <w:p>
       <w:pPr>
         <w:jc w:val="both"/>
@@ -3129,7 +3422,17 @@
                 <w:sz w:val="44"/>
                 <w:szCs w:val="44"/>
               </w:rPr>
-              <w:t xml:space="preserve">2. </w:t>
+              <w:t>4</w:t>
+            </w:r>
+            <w:r>
+              <w:rPr>
+                <w:b/>
+                <w:bCs/>
+                <w:color w:val="88167A"/>
+                <w:sz w:val="44"/>
+                <w:szCs w:val="44"/>
+              </w:rPr>
+              <w:t xml:space="preserve">. </w:t>
             </w:r>
             <w:r>
               <w:rPr>
@@ -3151,130 +3454,126 @@
         <w:keepNext/>
       </w:pPr>
     </w:p>
-    <w:sdt>
-      <w:sdtPr>
-        <w:rPr>
-          <w:rFonts w:asciiTheme="minorHAnsi" w:eastAsiaTheme="minorHAnsi" w:hAnsiTheme="minorHAnsi" w:cstheme="minorBidi"/>
-          <w:color w:val="auto"/>
-          <w:sz w:val="22"/>
-          <w:szCs w:val="22"/>
-        </w:rPr>
-        <w:id w:val="-735864280"/>
-        <w:docPartObj>
-          <w:docPartGallery w:val="Bibliographies"/>
-          <w:docPartUnique/>
-        </w:docPartObj>
-      </w:sdtPr>
-      <w:sdtContent>
-        <w:p>
-          <w:pPr>
-            <w:pStyle w:val="Ttulo1"/>
-          </w:pPr>
-        </w:p>
-        <w:sdt>
-          <w:sdtPr>
-            <w:id w:val="111145805"/>
-            <w:bibliography/>
-          </w:sdtPr>
-          <w:sdtContent>
-            <w:p>
-              <w:pPr>
-                <w:pStyle w:val="Bibliografa"/>
-                <w:ind w:left="720" w:hanging="720"/>
-                <w:rPr>
-                  <w:noProof/>
-                  <w:sz w:val="24"/>
-                  <w:szCs w:val="24"/>
-                </w:rPr>
-              </w:pPr>
-              <w:r>
-                <w:fldChar w:fldCharType="begin"/>
-              </w:r>
-              <w:r>
-                <w:instrText>BIBLIOGRAPHY</w:instrText>
-              </w:r>
-              <w:r>
-                <w:fldChar w:fldCharType="separate"/>
-              </w:r>
-              <w:r>
-                <w:rPr>
-                  <w:noProof/>
-                </w:rPr>
-                <w:t>(s.f.). Obtenido de https://www.nebrija.es/~cmalagon/ia/transparencias/representacion_del_conocimiento_prolog.pdf</w:t>
-              </w:r>
-            </w:p>
-            <w:p>
-              <w:pPr>
-                <w:pStyle w:val="Bibliografa"/>
-                <w:ind w:left="720" w:hanging="720"/>
-                <w:rPr>
-                  <w:noProof/>
-                </w:rPr>
-              </w:pPr>
-              <w:r>
-                <w:rPr>
-                  <w:noProof/>
-                  <w:lang w:val="en-US"/>
-                </w:rPr>
-                <w:t xml:space="preserve">Davis, R. S. (1993). What Is a Knowledge Representation? </w:t>
-              </w:r>
-              <w:r>
-                <w:rPr>
-                  <w:i/>
-                  <w:iCs/>
-                  <w:noProof/>
-                </w:rPr>
-                <w:t>AI Magazine</w:t>
-              </w:r>
-              <w:r>
-                <w:rPr>
-                  <w:noProof/>
-                </w:rPr>
-                <w:t>.</w:t>
-              </w:r>
-            </w:p>
-            <w:p>
-              <w:pPr>
-                <w:pStyle w:val="Bibliografa"/>
-                <w:ind w:left="720" w:hanging="720"/>
-                <w:rPr>
-                  <w:noProof/>
-                </w:rPr>
-              </w:pPr>
-              <w:r>
-                <w:rPr>
-                  <w:noProof/>
-                </w:rPr>
-                <w:t xml:space="preserve">Julián Pérez Porto, A. G. (2014). </w:t>
-              </w:r>
-              <w:r>
-                <w:rPr>
-                  <w:i/>
-                  <w:iCs/>
-                  <w:noProof/>
-                </w:rPr>
-                <w:t>Definicion.de</w:t>
-              </w:r>
-              <w:r>
-                <w:rPr>
-                  <w:noProof/>
-                </w:rPr>
-                <w:t>. Obtenido de https://definicion.de/red-semantica/</w:t>
-              </w:r>
-            </w:p>
-            <w:p>
-              <w:r>
-                <w:rPr>
-                  <w:b/>
-                  <w:bCs/>
-                </w:rPr>
-                <w:fldChar w:fldCharType="end"/>
-              </w:r>
-            </w:p>
-          </w:sdtContent>
-        </w:sdt>
-      </w:sdtContent>
-    </w:sdt>
+    <w:p>
+      <w:pPr>
+        <w:pStyle w:val="NormalWeb"/>
+      </w:pPr>
+      <w:r>
+        <w:t xml:space="preserve">[1] </w:t>
+      </w:r>
+      <w:hyperlink r:id="rId14" w:history="1">
+        <w:r>
+          <w:rPr>
+            <w:rStyle w:val="Hipervnculo"/>
+            <w:rFonts w:eastAsiaTheme="majorEastAsia"/>
+          </w:rPr>
+          <w:t>https://www.nebrija.es/~cmalagon/ia/transparencias/representacion_del_conocimiento_prolog.pdf</w:t>
+        </w:r>
+      </w:hyperlink>
+    </w:p>
+    <w:p>
+      <w:pPr>
+        <w:pStyle w:val="NormalWeb"/>
+      </w:pPr>
+      <w:r>
+        <w:t xml:space="preserve">[2] </w:t>
+      </w:r>
+      <w:hyperlink r:id="rId15" w:history="1">
+        <w:r>
+          <w:rPr>
+            <w:rStyle w:val="Hipervnculo"/>
+            <w:rFonts w:eastAsiaTheme="majorEastAsia"/>
+          </w:rPr>
+          <w:t>https://es.wikipedia.org/wiki/Representaci%C3%B3n_del_conocimiento</w:t>
+        </w:r>
+      </w:hyperlink>
+    </w:p>
+    <w:p>
+      <w:pPr>
+        <w:pStyle w:val="NormalWeb"/>
+      </w:pPr>
+      <w:r>
+        <w:t xml:space="preserve">[3] </w:t>
+      </w:r>
+      <w:hyperlink r:id="rId16" w:history="1">
+        <w:r>
+          <w:rPr>
+            <w:rStyle w:val="Hipervnculo"/>
+            <w:rFonts w:eastAsiaTheme="majorEastAsia"/>
+          </w:rPr>
+          <w:t>http://www.cs.us.es/~fsancho/?e=103</w:t>
+        </w:r>
+      </w:hyperlink>
+    </w:p>
+    <w:p>
+      <w:pPr>
+        <w:pStyle w:val="NormalWeb"/>
+      </w:pPr>
+      <w:r>
+        <w:t xml:space="preserve">[4] </w:t>
+      </w:r>
+      <w:hyperlink r:id="rId17" w:history="1">
+        <w:r>
+          <w:rPr>
+            <w:rStyle w:val="Hipervnculo"/>
+            <w:rFonts w:eastAsiaTheme="majorEastAsia"/>
+          </w:rPr>
+          <w:t>https://itziasite.wordpress.com/redes-de-marcos/</w:t>
+        </w:r>
+      </w:hyperlink>
+    </w:p>
+    <w:p>
+      <w:pPr>
+        <w:pStyle w:val="NormalWeb"/>
+      </w:pPr>
+      <w:r>
+        <w:t xml:space="preserve">[5] </w:t>
+      </w:r>
+      <w:hyperlink r:id="rId18" w:history="1">
+        <w:r>
+          <w:rPr>
+            <w:rStyle w:val="Hipervnculo"/>
+            <w:rFonts w:eastAsiaTheme="majorEastAsia"/>
+          </w:rPr>
+          <w:t>http://www.uco.es/grupos/eatco/informatica/ia/tema1.pdf</w:t>
+        </w:r>
+      </w:hyperlink>
+    </w:p>
+    <w:p>
+      <w:pPr>
+        <w:pStyle w:val="NormalWeb"/>
+      </w:pPr>
+      <w:r>
+        <w:t xml:space="preserve">[6] </w:t>
+      </w:r>
+      <w:hyperlink r:id="rId19" w:history="1">
+        <w:r>
+          <w:rPr>
+            <w:rStyle w:val="Hipervnculo"/>
+            <w:rFonts w:eastAsiaTheme="majorEastAsia"/>
+          </w:rPr>
+          <w:t>https://www.cs.us.es/cursos/ia2-2003/temas/tema-03.pdf</w:t>
+        </w:r>
+      </w:hyperlink>
+    </w:p>
+    <w:p>
+      <w:pPr>
+        <w:pStyle w:val="NormalWeb"/>
+      </w:pPr>
+      <w:r>
+        <w:t xml:space="preserve">[7] </w:t>
+      </w:r>
+      <w:hyperlink r:id="rId20" w:history="1">
+        <w:r>
+          <w:rPr>
+            <w:rStyle w:val="Hipervnculo"/>
+            <w:rFonts w:eastAsiaTheme="majorEastAsia"/>
+          </w:rPr>
+          <w:t>https://github.com/pablopcr/TeoriaRC/blob/master/TrabajoTeorico/documentacion/1029-Article%20Text-1026-1-10-20080129.pdf</w:t>
+        </w:r>
+      </w:hyperlink>
+    </w:p>
+    <w:p/>
     <w:p>
       <w:pPr>
         <w:jc w:val="both"/>
@@ -3286,7 +3585,7 @@
       </w:pPr>
     </w:p>
     <w:sectPr>
-      <w:footerReference w:type="default" r:id="rId13"/>
+      <w:footerReference w:type="default" r:id="rId21"/>
       <w:pgSz w:w="11906" w:h="16838"/>
       <w:pgMar w:top="1417" w:right="1701" w:bottom="1417" w:left="1701" w:header="708" w:footer="708" w:gutter="0"/>
       <w:pgNumType w:start="1"/>
@@ -3332,6 +3631,7 @@
         <w:docPartUnique/>
       </w:docPartObj>
     </w:sdtPr>
+    <w:sdtEndPr/>
     <w:sdtContent>
       <w:p>
         <w:pPr>
@@ -3359,6 +3659,7 @@
         <w:docPartUnique/>
       </w:docPartObj>
     </w:sdtPr>
+    <w:sdtEndPr/>
     <w:sdtContent>
       <w:p>
         <w:pPr>
@@ -7627,6 +7928,119 @@
     </w:lvl>
   </w:abstractNum>
   <w:abstractNum w:abstractNumId="38" w15:restartNumberingAfterBreak="0">
+    <w:nsid w:val="6B363E0E"/>
+    <w:multiLevelType w:val="hybridMultilevel"/>
+    <w:tmpl w:val="ACA60DEE"/>
+    <w:lvl w:ilvl="0" w:tplc="0C0A0001">
+      <w:start w:val="1"/>
+      <w:numFmt w:val="bullet"/>
+      <w:lvlText w:val=""/>
+      <w:lvlJc w:val="left"/>
+      <w:pPr>
+        <w:ind w:left="720" w:hanging="360"/>
+      </w:pPr>
+      <w:rPr>
+        <w:rFonts w:ascii="Symbol" w:hAnsi="Symbol" w:hint="default"/>
+      </w:rPr>
+    </w:lvl>
+    <w:lvl w:ilvl="1" w:tplc="0C0A0003" w:tentative="1">
+      <w:start w:val="1"/>
+      <w:numFmt w:val="bullet"/>
+      <w:lvlText w:val="o"/>
+      <w:lvlJc w:val="left"/>
+      <w:pPr>
+        <w:ind w:left="1440" w:hanging="360"/>
+      </w:pPr>
+      <w:rPr>
+        <w:rFonts w:ascii="Courier New" w:hAnsi="Courier New" w:cs="Courier New" w:hint="default"/>
+      </w:rPr>
+    </w:lvl>
+    <w:lvl w:ilvl="2" w:tplc="0C0A0005" w:tentative="1">
+      <w:start w:val="1"/>
+      <w:numFmt w:val="bullet"/>
+      <w:lvlText w:val=""/>
+      <w:lvlJc w:val="left"/>
+      <w:pPr>
+        <w:ind w:left="2160" w:hanging="360"/>
+      </w:pPr>
+      <w:rPr>
+        <w:rFonts w:ascii="Wingdings" w:hAnsi="Wingdings" w:hint="default"/>
+      </w:rPr>
+    </w:lvl>
+    <w:lvl w:ilvl="3" w:tplc="0C0A0001" w:tentative="1">
+      <w:start w:val="1"/>
+      <w:numFmt w:val="bullet"/>
+      <w:lvlText w:val=""/>
+      <w:lvlJc w:val="left"/>
+      <w:pPr>
+        <w:ind w:left="2880" w:hanging="360"/>
+      </w:pPr>
+      <w:rPr>
+        <w:rFonts w:ascii="Symbol" w:hAnsi="Symbol" w:hint="default"/>
+      </w:rPr>
+    </w:lvl>
+    <w:lvl w:ilvl="4" w:tplc="0C0A0003" w:tentative="1">
+      <w:start w:val="1"/>
+      <w:numFmt w:val="bullet"/>
+      <w:lvlText w:val="o"/>
+      <w:lvlJc w:val="left"/>
+      <w:pPr>
+        <w:ind w:left="3600" w:hanging="360"/>
+      </w:pPr>
+      <w:rPr>
+        <w:rFonts w:ascii="Courier New" w:hAnsi="Courier New" w:cs="Courier New" w:hint="default"/>
+      </w:rPr>
+    </w:lvl>
+    <w:lvl w:ilvl="5" w:tplc="0C0A0005" w:tentative="1">
+      <w:start w:val="1"/>
+      <w:numFmt w:val="bullet"/>
+      <w:lvlText w:val=""/>
+      <w:lvlJc w:val="left"/>
+      <w:pPr>
+        <w:ind w:left="4320" w:hanging="360"/>
+      </w:pPr>
+      <w:rPr>
+        <w:rFonts w:ascii="Wingdings" w:hAnsi="Wingdings" w:hint="default"/>
+      </w:rPr>
+    </w:lvl>
+    <w:lvl w:ilvl="6" w:tplc="0C0A0001" w:tentative="1">
+      <w:start w:val="1"/>
+      <w:numFmt w:val="bullet"/>
+      <w:lvlText w:val=""/>
+      <w:lvlJc w:val="left"/>
+      <w:pPr>
+        <w:ind w:left="5040" w:hanging="360"/>
+      </w:pPr>
+      <w:rPr>
+        <w:rFonts w:ascii="Symbol" w:hAnsi="Symbol" w:hint="default"/>
+      </w:rPr>
+    </w:lvl>
+    <w:lvl w:ilvl="7" w:tplc="0C0A0003" w:tentative="1">
+      <w:start w:val="1"/>
+      <w:numFmt w:val="bullet"/>
+      <w:lvlText w:val="o"/>
+      <w:lvlJc w:val="left"/>
+      <w:pPr>
+        <w:ind w:left="5760" w:hanging="360"/>
+      </w:pPr>
+      <w:rPr>
+        <w:rFonts w:ascii="Courier New" w:hAnsi="Courier New" w:cs="Courier New" w:hint="default"/>
+      </w:rPr>
+    </w:lvl>
+    <w:lvl w:ilvl="8" w:tplc="0C0A0005" w:tentative="1">
+      <w:start w:val="1"/>
+      <w:numFmt w:val="bullet"/>
+      <w:lvlText w:val=""/>
+      <w:lvlJc w:val="left"/>
+      <w:pPr>
+        <w:ind w:left="6480" w:hanging="360"/>
+      </w:pPr>
+      <w:rPr>
+        <w:rFonts w:ascii="Wingdings" w:hAnsi="Wingdings" w:hint="default"/>
+      </w:rPr>
+    </w:lvl>
+  </w:abstractNum>
+  <w:abstractNum w:abstractNumId="39" w15:restartNumberingAfterBreak="0">
     <w:nsid w:val="7051184B"/>
     <w:multiLevelType w:val="hybridMultilevel"/>
     <w:tmpl w:val="5EAA3674"/>
@@ -7739,7 +8153,7 @@
       </w:rPr>
     </w:lvl>
   </w:abstractNum>
-  <w:abstractNum w:abstractNumId="39" w15:restartNumberingAfterBreak="0">
+  <w:abstractNum w:abstractNumId="40" w15:restartNumberingAfterBreak="0">
     <w:nsid w:val="724472ED"/>
     <w:multiLevelType w:val="hybridMultilevel"/>
     <w:tmpl w:val="CC627302"/>
@@ -7852,7 +8266,7 @@
       </w:rPr>
     </w:lvl>
   </w:abstractNum>
-  <w:abstractNum w:abstractNumId="40" w15:restartNumberingAfterBreak="0">
+  <w:abstractNum w:abstractNumId="41" w15:restartNumberingAfterBreak="0">
     <w:nsid w:val="75D54FF0"/>
     <w:multiLevelType w:val="hybridMultilevel"/>
     <w:tmpl w:val="F3AEE280"/>
@@ -7965,7 +8379,7 @@
       </w:rPr>
     </w:lvl>
   </w:abstractNum>
-  <w:abstractNum w:abstractNumId="41" w15:restartNumberingAfterBreak="0">
+  <w:abstractNum w:abstractNumId="42" w15:restartNumberingAfterBreak="0">
     <w:nsid w:val="7C593522"/>
     <w:multiLevelType w:val="hybridMultilevel"/>
     <w:tmpl w:val="357051BE"/>
@@ -8079,7 +8493,7 @@
     </w:lvl>
   </w:abstractNum>
   <w:num w:numId="1">
-    <w:abstractNumId w:val="39"/>
+    <w:abstractNumId w:val="40"/>
   </w:num>
   <w:num w:numId="2">
     <w:abstractNumId w:val="28"/>
@@ -8100,7 +8514,7 @@
     <w:abstractNumId w:val="30"/>
   </w:num>
   <w:num w:numId="8">
-    <w:abstractNumId w:val="41"/>
+    <w:abstractNumId w:val="42"/>
   </w:num>
   <w:num w:numId="9">
     <w:abstractNumId w:val="33"/>
@@ -8115,7 +8529,7 @@
     <w:abstractNumId w:val="5"/>
   </w:num>
   <w:num w:numId="13">
-    <w:abstractNumId w:val="38"/>
+    <w:abstractNumId w:val="39"/>
   </w:num>
   <w:num w:numId="14">
     <w:abstractNumId w:val="11"/>
@@ -8124,7 +8538,7 @@
     <w:abstractNumId w:val="9"/>
   </w:num>
   <w:num w:numId="16">
-    <w:abstractNumId w:val="40"/>
+    <w:abstractNumId w:val="41"/>
   </w:num>
   <w:num w:numId="17">
     <w:abstractNumId w:val="4"/>
@@ -8203,6 +8617,9 @@
   </w:num>
   <w:num w:numId="42">
     <w:abstractNumId w:val="19"/>
+  </w:num>
+  <w:num w:numId="43">
+    <w:abstractNumId w:val="38"/>
   </w:num>
 </w:numbering>
 </file>
@@ -8963,6 +9380,23 @@
     <w:unhideWhenUsed/>
     <w:rsid w:val="002F5288"/>
   </w:style>
+  <w:style w:type="paragraph" w:styleId="NormalWeb">
+    <w:name w:val="Normal (Web)"/>
+    <w:basedOn w:val="Normal"/>
+    <w:uiPriority w:val="99"/>
+    <w:semiHidden/>
+    <w:unhideWhenUsed/>
+    <w:rsid w:val="00341850"/>
+    <w:pPr>
+      <w:spacing w:before="100" w:beforeAutospacing="1" w:after="100" w:afterAutospacing="1" w:line="240" w:lineRule="auto"/>
+    </w:pPr>
+    <w:rPr>
+      <w:rFonts w:ascii="Times New Roman" w:eastAsia="Times New Roman" w:hAnsi="Times New Roman" w:cs="Times New Roman"/>
+      <w:sz w:val="24"/>
+      <w:szCs w:val="24"/>
+      <w:lang w:eastAsia="es-ES"/>
+    </w:rPr>
+  </w:style>
 </w:styles>
 </file>
 

</xml_diff>